<commit_message>
Cambios en pdf y drive de pdf
</commit_message>
<xml_diff>
--- a/asest/pdf/Curriculum Magalí Nuñez.docx
+++ b/asest/pdf/Curriculum Magalí Nuñez.docx
@@ -13,8 +13,8 @@
           <w:noProof/>
         </w:rPr>
         <w:drawing>
-          <wp:inline distT="0" distB="0" distL="0" distR="0" wp14:anchorId="7688E934" wp14:editId="46372999">
-            <wp:extent cx="1531620" cy="1455420"/>
+          <wp:inline distT="0" distB="0" distL="0" distR="0" wp14:anchorId="7688E934" wp14:editId="3FF7DFD6">
+            <wp:extent cx="1470660" cy="1394460"/>
             <wp:effectExtent l="0" t="0" r="0" b="0"/>
             <wp:docPr id="2808" name="Picture 2808"/>
             <wp:cNvGraphicFramePr/>
@@ -26,7 +26,7 @@
                     <pic:cNvPicPr/>
                   </pic:nvPicPr>
                   <pic:blipFill>
-                    <a:blip r:embed="rId7"/>
+                    <a:blip r:embed="rId8"/>
                     <a:stretch>
                       <a:fillRect/>
                     </a:stretch>
@@ -34,7 +34,7 @@
                   <pic:spPr>
                     <a:xfrm>
                       <a:off x="0" y="0"/>
-                      <a:ext cx="1532078" cy="1455855"/>
+                      <a:ext cx="1471103" cy="1394880"/>
                     </a:xfrm>
                     <a:prstGeom prst="rect">
                       <a:avLst/>
@@ -58,24 +58,12 @@
           <w:szCs w:val="24"/>
         </w:rPr>
       </w:pPr>
-    </w:p>
-    <w:p>
-      <w:pPr>
-        <w:spacing w:after="0" w:line="240" w:lineRule="auto"/>
-        <w:ind w:left="57" w:hanging="10"/>
-        <w:jc w:val="center"/>
+      <w:r>
         <w:rPr>
           <w:rFonts w:ascii="Arial Rounded MT Bold" w:hAnsi="Arial Rounded MT Bold"/>
           <w:sz w:val="24"/>
           <w:szCs w:val="24"/>
         </w:rPr>
-      </w:pPr>
-      <w:r>
-        <w:rPr>
-          <w:rFonts w:ascii="Arial Rounded MT Bold" w:hAnsi="Arial Rounded MT Bold"/>
-          <w:sz w:val="24"/>
-          <w:szCs w:val="24"/>
-        </w:rPr>
         <w:t>MAGALÍ NUÑEZ</w:t>
       </w:r>
     </w:p>
@@ -164,8 +152,6 @@
     <w:p>
       <w:pPr>
         <w:spacing w:after="0" w:line="240" w:lineRule="auto"/>
-        <w:ind w:left="57" w:hanging="10"/>
-        <w:jc w:val="center"/>
         <w:rPr>
           <w:rFonts w:ascii="Arial Rounded MT Bold" w:hAnsi="Arial Rounded MT Bold"/>
           <w:sz w:val="18"/>
@@ -176,18 +162,6 @@
     <w:p>
       <w:pPr>
         <w:spacing w:after="0" w:line="240" w:lineRule="auto"/>
-        <w:ind w:left="57" w:hanging="10"/>
-        <w:jc w:val="center"/>
-        <w:rPr>
-          <w:rFonts w:ascii="Arial Rounded MT Bold" w:hAnsi="Arial Rounded MT Bold"/>
-          <w:sz w:val="18"/>
-          <w:szCs w:val="18"/>
-        </w:rPr>
-      </w:pPr>
-    </w:p>
-    <w:p>
-      <w:pPr>
-        <w:spacing w:after="0" w:line="240" w:lineRule="auto"/>
         <w:ind w:left="57"/>
         <w:jc w:val="both"/>
         <w:rPr>
@@ -260,15 +234,40 @@
           <w:sz w:val="20"/>
           <w:szCs w:val="28"/>
         </w:rPr>
-        <w:t xml:space="preserve"> </w:t>
+        <w:t xml:space="preserve"> +5</w:t>
       </w:r>
       <w:r>
         <w:rPr>
           <w:sz w:val="20"/>
           <w:szCs w:val="28"/>
         </w:rPr>
-        <w:t>+54 9 351 342-7646</w:t>
-      </w:r>
+        <w:t>2</w:t>
+      </w:r>
+      <w:r>
+        <w:rPr>
+          <w:sz w:val="20"/>
+          <w:szCs w:val="28"/>
+        </w:rPr>
+        <w:t xml:space="preserve"> 9</w:t>
+      </w:r>
+      <w:r>
+        <w:rPr>
+          <w:sz w:val="20"/>
+          <w:szCs w:val="28"/>
+        </w:rPr>
+        <w:t>98 115 8238</w:t>
+      </w:r>
+    </w:p>
+    <w:p>
+      <w:pPr>
+        <w:spacing w:after="0" w:line="240" w:lineRule="auto"/>
+        <w:ind w:left="57"/>
+        <w:jc w:val="both"/>
+        <w:rPr>
+          <w:sz w:val="20"/>
+          <w:szCs w:val="28"/>
+        </w:rPr>
+      </w:pPr>
     </w:p>
     <w:p>
       <w:pPr>
@@ -289,17 +288,9 @@
         <mc:AlternateContent>
           <mc:Choice Requires="wps">
             <w:drawing>
-              <wp:anchor distT="45720" distB="45720" distL="114300" distR="114300" simplePos="0" relativeHeight="251659264" behindDoc="0" locked="0" layoutInCell="1" allowOverlap="1" wp14:anchorId="62FD7770" wp14:editId="31A19482">
-                <wp:simplePos x="0" y="0"/>
-                <wp:positionH relativeFrom="column">
-                  <wp:posOffset>-129540</wp:posOffset>
-                </wp:positionH>
-                <wp:positionV relativeFrom="paragraph">
-                  <wp:posOffset>219075</wp:posOffset>
-                </wp:positionV>
+              <wp:inline distT="0" distB="0" distL="0" distR="0" wp14:anchorId="62FD7770" wp14:editId="60DF8F78">
                 <wp:extent cx="2065020" cy="342900"/>
                 <wp:effectExtent l="0" t="0" r="11430" b="19050"/>
-                <wp:wrapSquare wrapText="bothSides"/>
                 <wp:docPr id="217" name="Cuadro de texto 2"/>
                 <wp:cNvGraphicFramePr>
                   <a:graphicFrameLocks xmlns:a="http://schemas.openxmlformats.org/drawingml/2006/main"/>
@@ -349,7 +340,7 @@
                               <w:rPr>
                                 <w:rFonts w:ascii="Algerian" w:hAnsi="Algerian"/>
                               </w:rPr>
-                              <w:t>sobre mi</w:t>
+                              <w:t>SOBRE MI</w:t>
                             </w:r>
                           </w:p>
                           <w:p/>
@@ -361,13 +352,7 @@
                     </wps:wsp>
                   </a:graphicData>
                 </a:graphic>
-                <wp14:sizeRelH relativeFrom="margin">
-                  <wp14:pctWidth>0</wp14:pctWidth>
-                </wp14:sizeRelH>
-                <wp14:sizeRelV relativeFrom="margin">
-                  <wp14:pctHeight>0</wp14:pctHeight>
-                </wp14:sizeRelV>
-              </wp:anchor>
+              </wp:inline>
             </w:drawing>
           </mc:Choice>
           <mc:Fallback>
@@ -376,7 +361,7 @@
                 <v:stroke joinstyle="miter"/>
                 <v:path gradientshapeok="t" o:connecttype="rect"/>
               </v:shapetype>
-              <v:shape id="Cuadro de texto 2" o:spid="_x0000_s1026" type="#_x0000_t202" style="position:absolute;left:0;text-align:left;margin-left:-10.2pt;margin-top:17.25pt;width:162.6pt;height:27pt;z-index:251659264;visibility:visible;mso-wrap-style:square;mso-width-percent:0;mso-height-percent:0;mso-wrap-distance-left:9pt;mso-wrap-distance-top:3.6pt;mso-wrap-distance-right:9pt;mso-wrap-distance-bottom:3.6pt;mso-position-horizontal:absolute;mso-position-horizontal-relative:text;mso-position-vertical:absolute;mso-position-vertical-relative:text;mso-width-percent:0;mso-height-percent:0;mso-width-relative:margin;mso-height-relative:margin;v-text-anchor:top" o:gfxdata="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" fillcolor="#a8d08d [1945]">
+              <v:shape id="Cuadro de texto 2" o:spid="_x0000_s1026" type="#_x0000_t202" style="width:162.6pt;height:27pt;visibility:visible;mso-wrap-style:square;mso-left-percent:-10001;mso-top-percent:-10001;mso-position-horizontal:absolute;mso-position-horizontal-relative:char;mso-position-vertical:absolute;mso-position-vertical-relative:line;mso-left-percent:-10001;mso-top-percent:-10001;v-text-anchor:top" o:gfxdata="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" fillcolor="#a8d08d [1945]">
                 <v:textbox>
                   <w:txbxContent>
                     <w:p>
@@ -393,13 +378,13 @@
                         <w:rPr>
                           <w:rFonts w:ascii="Algerian" w:hAnsi="Algerian"/>
                         </w:rPr>
-                        <w:t>sobre mi</w:t>
+                        <w:t>SOBRE MI</w:t>
                       </w:r>
                     </w:p>
                     <w:p/>
                   </w:txbxContent>
                 </v:textbox>
-                <w10:wrap type="square"/>
+                <w10:anchorlock/>
               </v:shape>
             </w:pict>
           </mc:Fallback>
@@ -430,10 +415,7 @@
         <w:t xml:space="preserve"> </w:t>
       </w:r>
       <w:r>
-        <w:t>comprometida y tengo muy buenas relaciones interpersonales. Pongo de mí la mayor predisposición para la realización de mi trabajo y más aún para seguir aprendiendo. Por mi experiencia he logrado un buen manejo de g</w:t>
-      </w:r>
-      <w:r>
-        <w:t>rupos y trabajo en equipo de manera colaborativa.</w:t>
+        <w:t>comprometida y tengo muy buenas relaciones interpersonales. Pongo de mí la mayor predisposición para la realización de mi trabajo y más aún para seguir aprendiendo. Por mi experiencia he logrado un buen manejo de grupos y trabajo en equipo de manera colaborativa.</w:t>
       </w:r>
     </w:p>
     <w:p>
@@ -451,17 +433,9 @@
         <mc:AlternateContent>
           <mc:Choice Requires="wps">
             <w:drawing>
-              <wp:anchor distT="45720" distB="45720" distL="114300" distR="114300" simplePos="0" relativeHeight="251661312" behindDoc="0" locked="0" layoutInCell="1" allowOverlap="1" wp14:anchorId="075D6B2D" wp14:editId="60045ABE">
-                <wp:simplePos x="0" y="0"/>
-                <wp:positionH relativeFrom="margin">
-                  <wp:align>left</wp:align>
-                </wp:positionH>
-                <wp:positionV relativeFrom="paragraph">
-                  <wp:posOffset>126365</wp:posOffset>
-                </wp:positionV>
+              <wp:inline distT="0" distB="0" distL="0" distR="0" wp14:anchorId="075D6B2D" wp14:editId="190B6D4A">
                 <wp:extent cx="1950720" cy="342900"/>
                 <wp:effectExtent l="0" t="0" r="11430" b="19050"/>
-                <wp:wrapSquare wrapText="bothSides"/>
                 <wp:docPr id="1" name="Cuadro de texto 2"/>
                 <wp:cNvGraphicFramePr>
                   <a:graphicFrameLocks xmlns:a="http://schemas.openxmlformats.org/drawingml/2006/main"/>
@@ -511,7 +485,7 @@
                               <w:rPr>
                                 <w:rFonts w:ascii="Algerian" w:hAnsi="Algerian"/>
                               </w:rPr>
-                              <w:t>educación</w:t>
+                              <w:t>EDUCACIÓN</w:t>
                             </w:r>
                           </w:p>
                           <w:p>
@@ -527,18 +501,12 @@
                     </wps:wsp>
                   </a:graphicData>
                 </a:graphic>
-                <wp14:sizeRelH relativeFrom="margin">
-                  <wp14:pctWidth>0</wp14:pctWidth>
-                </wp14:sizeRelH>
-                <wp14:sizeRelV relativeFrom="margin">
-                  <wp14:pctHeight>0</wp14:pctHeight>
-                </wp14:sizeRelV>
-              </wp:anchor>
+              </wp:inline>
             </w:drawing>
           </mc:Choice>
           <mc:Fallback>
             <w:pict>
-              <v:shape w14:anchorId="075D6B2D" id="_x0000_s1027" type="#_x0000_t202" style="position:absolute;left:0;text-align:left;margin-left:0;margin-top:9.95pt;width:153.6pt;height:27pt;z-index:251661312;visibility:visible;mso-wrap-style:square;mso-width-percent:0;mso-height-percent:0;mso-wrap-distance-left:9pt;mso-wrap-distance-top:3.6pt;mso-wrap-distance-right:9pt;mso-wrap-distance-bottom:3.6pt;mso-position-horizontal:left;mso-position-horizontal-relative:margin;mso-position-vertical:absolute;mso-position-vertical-relative:text;mso-width-percent:0;mso-height-percent:0;mso-width-relative:margin;mso-height-relative:margin;v-text-anchor:top" o:gfxdata="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" fillcolor="#a8d08d [1945]">
+              <v:shape w14:anchorId="075D6B2D" id="_x0000_s1027" type="#_x0000_t202" style="width:153.6pt;height:27pt;visibility:visible;mso-wrap-style:square;mso-left-percent:-10001;mso-top-percent:-10001;mso-position-horizontal:absolute;mso-position-horizontal-relative:char;mso-position-vertical:absolute;mso-position-vertical-relative:line;mso-left-percent:-10001;mso-top-percent:-10001;v-text-anchor:top" o:gfxdata="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" fillcolor="#a8d08d [1945]">
                 <v:textbox>
                   <w:txbxContent>
                     <w:p>
@@ -555,7 +523,7 @@
                         <w:rPr>
                           <w:rFonts w:ascii="Algerian" w:hAnsi="Algerian"/>
                         </w:rPr>
-                        <w:t>educación</w:t>
+                        <w:t>EDUCACIÓN</w:t>
                       </w:r>
                     </w:p>
                     <w:p>
@@ -565,12 +533,25 @@
                     </w:p>
                   </w:txbxContent>
                 </v:textbox>
-                <w10:wrap type="square" anchorx="margin"/>
+                <w10:anchorlock/>
               </v:shape>
             </w:pict>
           </mc:Fallback>
         </mc:AlternateContent>
       </w:r>
+    </w:p>
+    <w:p>
+      <w:pPr>
+        <w:pStyle w:val="Prrafodelista"/>
+        <w:spacing w:after="0" w:line="240" w:lineRule="auto"/>
+        <w:ind w:left="73"/>
+        <w:rPr>
+          <w:b/>
+          <w:bCs/>
+          <w:sz w:val="20"/>
+          <w:szCs w:val="20"/>
+        </w:rPr>
+      </w:pPr>
     </w:p>
     <w:p>
       <w:pPr>
@@ -630,6 +611,7 @@
           <w:sz w:val="24"/>
         </w:rPr>
       </w:pPr>
+      <w:proofErr w:type="gramStart"/>
       <w:r>
         <w:rPr>
           <w:sz w:val="24"/>
@@ -642,22 +624,20 @@
         </w:rPr>
         <w:t>.</w:t>
       </w:r>
-    </w:p>
-    <w:p>
-      <w:pPr>
-        <w:spacing w:after="0" w:line="240" w:lineRule="auto"/>
-        <w:jc w:val="center"/>
+      <w:r>
         <w:rPr>
           <w:sz w:val="18"/>
           <w:szCs w:val="18"/>
         </w:rPr>
-      </w:pPr>
+        <w:t>-</w:t>
+      </w:r>
+      <w:proofErr w:type="gramEnd"/>
       <w:r>
         <w:rPr>
           <w:sz w:val="18"/>
           <w:szCs w:val="18"/>
         </w:rPr>
-        <w:t>-20</w:t>
+        <w:t>20</w:t>
       </w:r>
       <w:r>
         <w:rPr>
@@ -817,12 +797,6 @@
       <w:r>
         <w:t>Instituto de Formación "Aerobics Center"</w:t>
       </w:r>
-    </w:p>
-    <w:p>
-      <w:pPr>
-        <w:spacing w:after="0" w:line="240" w:lineRule="auto"/>
-        <w:jc w:val="center"/>
-      </w:pPr>
       <w:r>
         <w:t xml:space="preserve">- </w:t>
       </w:r>
@@ -888,17 +862,8 @@
         <w:jc w:val="center"/>
       </w:pPr>
       <w:r>
-        <w:t xml:space="preserve"> </w:t>
-      </w:r>
-      <w:r>
-        <w:t>Instituto de Formación "Aerobics Center"</w:t>
-      </w:r>
-    </w:p>
-    <w:p>
-      <w:pPr>
-        <w:spacing w:after="0" w:line="240" w:lineRule="auto"/>
-        <w:jc w:val="center"/>
-      </w:pPr>
+        <w:t xml:space="preserve"> Instituto de Formación "Aerobics Center"</w:t>
+      </w:r>
       <w:r>
         <w:t>-</w:t>
       </w:r>
@@ -939,7 +904,7 @@
           <w:sz w:val="20"/>
           <w:szCs w:val="20"/>
         </w:rPr>
-        <w:t>PROFESORADO EN EDUCACIÓN</w:t>
+        <w:t>PROFESORADO EN ED</w:t>
       </w:r>
       <w:r>
         <w:rPr>
@@ -948,7 +913,16 @@
           <w:sz w:val="20"/>
           <w:szCs w:val="20"/>
         </w:rPr>
-        <w:t xml:space="preserve"> FÍSICA</w:t>
+        <w:t xml:space="preserve">. </w:t>
+      </w:r>
+      <w:r>
+        <w:rPr>
+          <w:b/>
+          <w:bCs/>
+          <w:sz w:val="20"/>
+          <w:szCs w:val="20"/>
+        </w:rPr>
+        <w:t>FÍSICA</w:t>
       </w:r>
     </w:p>
     <w:p>
@@ -966,7 +940,10 @@
         <w:jc w:val="center"/>
       </w:pPr>
       <w:r>
-        <w:t>Córdoba</w:t>
+        <w:t>C</w:t>
+      </w:r>
+      <w:r>
+        <w:t xml:space="preserve">órdoba. </w:t>
       </w:r>
     </w:p>
     <w:p>
@@ -977,20 +954,11 @@
       <w:r>
         <w:t>Primer año completo y aprobado</w:t>
       </w:r>
-    </w:p>
-    <w:p>
-      <w:pPr>
-        <w:spacing w:after="0" w:line="240" w:lineRule="auto"/>
-        <w:jc w:val="center"/>
-      </w:pPr>
       <w:r>
         <w:t>-</w:t>
       </w:r>
       <w:r>
-        <w:t>202</w:t>
-      </w:r>
-      <w:r>
-        <w:t>3</w:t>
+        <w:t>2023</w:t>
       </w:r>
       <w:r>
         <w:t>-</w:t>
@@ -998,22 +966,9 @@
     </w:p>
     <w:p>
       <w:pPr>
-        <w:pStyle w:val="Ttulo1"/>
-        <w:spacing w:line="240" w:lineRule="auto"/>
-        <w:ind w:left="57"/>
-        <w:jc w:val="both"/>
-      </w:pPr>
-    </w:p>
-    <w:p/>
-    <w:p>
-      <w:pPr>
-        <w:pStyle w:val="Ttulo1"/>
-        <w:spacing w:line="240" w:lineRule="auto"/>
-        <w:ind w:left="57"/>
-        <w:jc w:val="center"/>
-        <w:rPr>
-          <w:rFonts w:ascii="Algerian" w:hAnsi="Algerian"/>
-        </w:rPr>
+        <w:spacing w:after="0" w:line="240" w:lineRule="auto"/>
+        <w:ind w:left="57" w:hanging="5"/>
+        <w:jc w:val="both"/>
       </w:pPr>
       <w:r>
         <w:rPr>
@@ -1024,18 +979,10 @@
         <mc:AlternateContent>
           <mc:Choice Requires="wps">
             <w:drawing>
-              <wp:anchor distT="45720" distB="45720" distL="114300" distR="114300" simplePos="0" relativeHeight="251663360" behindDoc="0" locked="0" layoutInCell="1" allowOverlap="1" wp14:anchorId="79F25065" wp14:editId="0826F69E">
-                <wp:simplePos x="0" y="0"/>
-                <wp:positionH relativeFrom="margin">
-                  <wp:posOffset>2179320</wp:posOffset>
-                </wp:positionH>
-                <wp:positionV relativeFrom="paragraph">
-                  <wp:posOffset>0</wp:posOffset>
-                </wp:positionV>
-                <wp:extent cx="4069080" cy="342900"/>
-                <wp:effectExtent l="0" t="0" r="26670" b="19050"/>
-                <wp:wrapSquare wrapText="bothSides"/>
-                <wp:docPr id="2" name="Cuadro de texto 2"/>
+              <wp:inline distT="0" distB="0" distL="0" distR="0" wp14:anchorId="2B099654" wp14:editId="619965F6">
+                <wp:extent cx="4145280" cy="388620"/>
+                <wp:effectExtent l="0" t="0" r="26670" b="11430"/>
+                <wp:docPr id="6" name="Cuadro de texto 2"/>
                 <wp:cNvGraphicFramePr>
                   <a:graphicFrameLocks xmlns:a="http://schemas.openxmlformats.org/drawingml/2006/main"/>
                 </wp:cNvGraphicFramePr>
@@ -1048,7 +995,7 @@
                       <wps:spPr bwMode="auto">
                         <a:xfrm>
                           <a:off x="0" y="0"/>
-                          <a:ext cx="4069080" cy="342900"/>
+                          <a:ext cx="4145280" cy="388620"/>
                         </a:xfrm>
                         <a:prstGeom prst="rect">
                           <a:avLst/>
@@ -1076,21 +1023,13 @@
                               <w:spacing w:line="240" w:lineRule="auto"/>
                               <w:ind w:left="57"/>
                               <w:jc w:val="center"/>
-                              <w:rPr>
-                                <w:rFonts w:ascii="Algerian" w:hAnsi="Algerian"/>
-                              </w:rPr>
                             </w:pPr>
                             <w:r>
                               <w:rPr>
                                 <w:rFonts w:ascii="Algerian" w:hAnsi="Algerian"/>
                               </w:rPr>
-                              <w:t>Experiencia Laboral</w:t>
+                              <w:t>EXPERIENCIA LABORAL</w:t>
                             </w:r>
-                          </w:p>
-                          <w:p>
-                            <w:pPr>
-                              <w:jc w:val="center"/>
-                            </w:pPr>
                           </w:p>
                         </w:txbxContent>
                       </wps:txbx>
@@ -1100,18 +1039,12 @@
                     </wps:wsp>
                   </a:graphicData>
                 </a:graphic>
-                <wp14:sizeRelH relativeFrom="margin">
-                  <wp14:pctWidth>0</wp14:pctWidth>
-                </wp14:sizeRelH>
-                <wp14:sizeRelV relativeFrom="margin">
-                  <wp14:pctHeight>0</wp14:pctHeight>
-                </wp14:sizeRelV>
-              </wp:anchor>
+              </wp:inline>
             </w:drawing>
           </mc:Choice>
           <mc:Fallback>
             <w:pict>
-              <v:shape w14:anchorId="79F25065" id="_x0000_s1028" type="#_x0000_t202" style="position:absolute;left:0;text-align:left;margin-left:171.6pt;margin-top:0;width:320.4pt;height:27pt;z-index:251663360;visibility:visible;mso-wrap-style:square;mso-width-percent:0;mso-height-percent:0;mso-wrap-distance-left:9pt;mso-wrap-distance-top:3.6pt;mso-wrap-distance-right:9pt;mso-wrap-distance-bottom:3.6pt;mso-position-horizontal:absolute;mso-position-horizontal-relative:margin;mso-position-vertical:absolute;mso-position-vertical-relative:text;mso-width-percent:0;mso-height-percent:0;mso-width-relative:margin;mso-height-relative:margin;v-text-anchor:top" o:gfxdata="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" fillcolor="#a8d08d [1945]">
+              <v:shape w14:anchorId="2B099654" id="_x0000_s1028" type="#_x0000_t202" style="width:326.4pt;height:30.6pt;visibility:visible;mso-wrap-style:square;mso-left-percent:-10001;mso-top-percent:-10001;mso-position-horizontal:absolute;mso-position-horizontal-relative:char;mso-position-vertical:absolute;mso-position-vertical-relative:line;mso-left-percent:-10001;mso-top-percent:-10001;v-text-anchor:top" o:gfxdata="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" fillcolor="#a8d08d [1945]">
                 <v:textbox>
                   <w:txbxContent>
                     <w:p>
@@ -1120,30 +1053,29 @@
                         <w:spacing w:line="240" w:lineRule="auto"/>
                         <w:ind w:left="57"/>
                         <w:jc w:val="center"/>
-                        <w:rPr>
-                          <w:rFonts w:ascii="Algerian" w:hAnsi="Algerian"/>
-                        </w:rPr>
                       </w:pPr>
                       <w:r>
                         <w:rPr>
                           <w:rFonts w:ascii="Algerian" w:hAnsi="Algerian"/>
                         </w:rPr>
-                        <w:t>Experiencia Laboral</w:t>
+                        <w:t>EXPERIENCIA LABORAL</w:t>
                       </w:r>
-                    </w:p>
-                    <w:p>
-                      <w:pPr>
-                        <w:jc w:val="center"/>
-                      </w:pPr>
                     </w:p>
                   </w:txbxContent>
                 </v:textbox>
-                <w10:wrap type="square" anchorx="margin"/>
+                <w10:anchorlock/>
               </v:shape>
             </w:pict>
           </mc:Fallback>
         </mc:AlternateContent>
       </w:r>
+    </w:p>
+    <w:p>
+      <w:pPr>
+        <w:spacing w:after="0" w:line="240" w:lineRule="auto"/>
+        <w:ind w:left="57" w:hanging="5"/>
+        <w:jc w:val="both"/>
+      </w:pPr>
     </w:p>
     <w:p>
       <w:pPr>
@@ -1181,13 +1113,7 @@
         <w:rPr>
           <w:sz w:val="18"/>
         </w:rPr>
-        <w:t>D</w:t>
-      </w:r>
-      <w:r>
-        <w:rPr>
-          <w:sz w:val="18"/>
-        </w:rPr>
-        <w:t>esde julio 2019 hasta marzo 2020</w:t>
+        <w:t>Desde julio 2019 hasta marzo 2020</w:t>
       </w:r>
     </w:p>
     <w:p>
@@ -1197,18 +1123,8 @@
         <w:jc w:val="both"/>
       </w:pPr>
       <w:r>
-        <w:t>T</w:t>
-      </w:r>
-      <w:r>
-        <w:t>eléfono Sabrina: +54 9 351 614-1790</w:t>
-      </w:r>
-    </w:p>
-    <w:p>
-      <w:pPr>
-        <w:spacing w:after="0" w:line="240" w:lineRule="auto"/>
-        <w:ind w:left="57" w:hanging="5"/>
-        <w:jc w:val="both"/>
-      </w:pPr>
+        <w:t>Teléfono Sabrina: +54 9 351 614-1790</w:t>
+      </w:r>
     </w:p>
     <w:p>
       <w:pPr>
@@ -1256,18 +1172,8 @@
         <w:jc w:val="both"/>
       </w:pPr>
       <w:r>
-        <w:t>T</w:t>
-      </w:r>
-      <w:r>
-        <w:t>eléfono "super Justo": +54 9 351 267-2146</w:t>
-      </w:r>
-    </w:p>
-    <w:p>
-      <w:pPr>
-        <w:spacing w:after="0" w:line="240" w:lineRule="auto"/>
-        <w:ind w:left="57" w:hanging="5"/>
-        <w:jc w:val="both"/>
-      </w:pPr>
+        <w:t>Teléfono "super Justo": +54 9 351 267-2146</w:t>
+      </w:r>
     </w:p>
     <w:p>
       <w:pPr>
@@ -1315,10 +1221,7 @@
         <w:jc w:val="both"/>
       </w:pPr>
       <w:r>
-        <w:t>I</w:t>
-      </w:r>
-      <w:r>
-        <w:t>nicié mis primeras experiencias como profesora en el Gimnasio ''CROSSTIME"</w:t>
+        <w:t>Inicié mis primeras experiencias como profesora en el Gimnasio ''CROSSTIME"</w:t>
       </w:r>
     </w:p>
     <w:p>
@@ -1328,18 +1231,8 @@
         <w:jc w:val="both"/>
       </w:pPr>
       <w:r>
-        <w:t>T</w:t>
-      </w:r>
-      <w:r>
-        <w:t>eléfono "CROSSTIME": +54 9 351 226-2172</w:t>
-      </w:r>
-    </w:p>
-    <w:p>
-      <w:pPr>
-        <w:spacing w:after="0" w:line="240" w:lineRule="auto"/>
-        <w:ind w:left="57" w:hanging="5"/>
-        <w:jc w:val="both"/>
-      </w:pPr>
+        <w:t>Teléfono "CROSSTIME": +54 9 351 226-2172</w:t>
+      </w:r>
     </w:p>
     <w:p>
       <w:pPr>
@@ -1393,14 +1286,24 @@
         <w:rPr>
           <w:sz w:val="18"/>
         </w:rPr>
-        <w:t>D</w:t>
+        <w:t>Desde abril 2022 hasta abril de 2023</w:t>
       </w:r>
       <w:r>
         <w:rPr>
           <w:sz w:val="18"/>
         </w:rPr>
-        <w:t>esde abril 2022 hasta abril de 2023</w:t>
-      </w:r>
+        <w:t xml:space="preserve"> que inicié profesorado de </w:t>
+      </w:r>
+      <w:proofErr w:type="spellStart"/>
+      <w:proofErr w:type="gramStart"/>
+      <w:r>
+        <w:rPr>
+          <w:sz w:val="18"/>
+        </w:rPr>
+        <w:t>Ed.Física</w:t>
+      </w:r>
+      <w:proofErr w:type="spellEnd"/>
+      <w:proofErr w:type="gramEnd"/>
     </w:p>
     <w:p>
       <w:pPr>
@@ -1409,18 +1312,14 @@
         <w:jc w:val="both"/>
       </w:pPr>
       <w:r>
-        <w:t>T</w:t>
-      </w:r>
-      <w:r>
-        <w:t>eléfono "HABROI&lt;": +54 9 351 351-4102</w:t>
-      </w:r>
-    </w:p>
-    <w:p>
-      <w:pPr>
-        <w:spacing w:after="0" w:line="240" w:lineRule="auto"/>
-        <w:ind w:left="57" w:hanging="5"/>
-        <w:jc w:val="both"/>
-      </w:pPr>
+        <w:t>Teléfono "HABRO</w:t>
+      </w:r>
+      <w:r>
+        <w:t>K</w:t>
+      </w:r>
+      <w:r>
+        <w:t>": +54 9 351 351-4102</w:t>
+      </w:r>
     </w:p>
     <w:p>
       <w:pPr>
@@ -1455,10 +1354,7 @@
         <w:jc w:val="both"/>
       </w:pPr>
       <w:r>
-        <w:t>En este PARQUE ACUÁTICO "MUNDO COCOGUANA" con s</w:t>
-      </w:r>
-      <w:r>
-        <w:t>u PARQUE AÉREO "KING PARK" aprendí a manejar grupos, con mi equipo de trabajo, de hasta 400 niños y/o jóvenes.</w:t>
+        <w:t>En este PARQUE ACUÁTICO "MUNDO COCOGUANA" con su PARQUE AÉREO "KING PARK" aprendí a manejar grupos, con mi equipo de trabajo, de hasta 400 niños y/o jóvenes.</w:t>
       </w:r>
     </w:p>
     <w:p>
@@ -1481,10 +1377,7 @@
         <w:jc w:val="both"/>
       </w:pPr>
       <w:r>
-        <w:t>T</w:t>
-      </w:r>
-      <w:r>
-        <w:t xml:space="preserve">eléfono "King Park-Mundo </w:t>
+        <w:t xml:space="preserve">Teléfono "King Park-Mundo </w:t>
       </w:r>
       <w:proofErr w:type="spellStart"/>
       <w:r>
@@ -1494,13 +1387,6 @@
       <w:r>
         <w:t>": +54 9 3541 61-7236</w:t>
       </w:r>
-    </w:p>
-    <w:p>
-      <w:pPr>
-        <w:spacing w:after="0" w:line="240" w:lineRule="auto"/>
-        <w:ind w:left="57" w:hanging="5"/>
-        <w:jc w:val="both"/>
-      </w:pPr>
     </w:p>
     <w:p>
       <w:pPr>
@@ -1522,16 +1408,7 @@
           <w:sz w:val="20"/>
           <w:szCs w:val="24"/>
         </w:rPr>
-        <w:t>PROFESORA DE MUSCULAC</w:t>
-      </w:r>
-      <w:r>
-        <w:rPr>
-          <w:b/>
-          <w:bCs/>
-          <w:sz w:val="20"/>
-          <w:szCs w:val="24"/>
-        </w:rPr>
-        <w:t>IÓN</w:t>
+        <w:t>PROFESORA DE MUSCULACIÓN</w:t>
       </w:r>
     </w:p>
     <w:p>
@@ -1550,6 +1427,9 @@
         <w:t>"DEPORCENTER '</w:t>
       </w:r>
       <w:r>
+        <w:rPr>
+          <w:noProof/>
+        </w:rPr>
         <w:drawing>
           <wp:inline distT="0" distB="0" distL="0" distR="0" wp14:anchorId="2ACBE0E3" wp14:editId="6A7F2011">
             <wp:extent cx="12193" cy="24390"/>
@@ -1564,7 +1444,7 @@
                     <pic:cNvPicPr/>
                   </pic:nvPicPr>
                   <pic:blipFill>
-                    <a:blip r:embed="rId8"/>
+                    <a:blip r:embed="rId9"/>
                     <a:stretch>
                       <a:fillRect/>
                     </a:stretch>
@@ -1595,13 +1475,7 @@
         <w:rPr>
           <w:sz w:val="18"/>
         </w:rPr>
-        <w:t>D</w:t>
-      </w:r>
-      <w:r>
-        <w:rPr>
-          <w:sz w:val="18"/>
-        </w:rPr>
-        <w:t>esde abril 2023 hasta julio 2024</w:t>
+        <w:t>Desde abril 2023 hasta julio 2024</w:t>
       </w:r>
     </w:p>
     <w:p>
@@ -1614,11 +1488,6 @@
       <w:r>
         <w:t>Teléfono "DEPOR-CENTER": +54 9 3541 28-2487</w:t>
       </w:r>
-    </w:p>
-    <w:p>
-      <w:pPr>
-        <w:spacing w:after="0"/>
-      </w:pPr>
     </w:p>
     <w:p>
       <w:pPr>
@@ -1680,13 +1549,19 @@
         <w:rPr>
           <w:sz w:val="18"/>
         </w:rPr>
-        <w:t>D</w:t>
+        <w:t xml:space="preserve">Desde abril 2023 hasta </w:t>
       </w:r>
       <w:r>
         <w:rPr>
           <w:sz w:val="18"/>
         </w:rPr>
-        <w:t>esde abril 2023 hasta abril 2024</w:t>
+        <w:t>septiembre</w:t>
+      </w:r>
+      <w:r>
+        <w:rPr>
+          <w:sz w:val="18"/>
+        </w:rPr>
+        <w:t xml:space="preserve"> 2024</w:t>
       </w:r>
     </w:p>
     <w:p>
@@ -1696,10 +1571,7 @@
         <w:jc w:val="both"/>
       </w:pPr>
       <w:r>
-        <w:t>T</w:t>
-      </w:r>
-      <w:r>
-        <w:t>eléfono "TOKIO": +54 9 351 616-9688</w:t>
+        <w:t>Teléfono "TOKIO": +54 9 351 616-9688</w:t>
       </w:r>
     </w:p>
     <w:p>
@@ -1725,20 +1597,40 @@
           <w:sz w:val="20"/>
           <w:szCs w:val="24"/>
         </w:rPr>
-        <w:t>CAJERA</w:t>
-      </w:r>
-    </w:p>
-    <w:p>
-      <w:pPr>
-        <w:spacing w:after="0" w:line="240" w:lineRule="auto"/>
-        <w:ind w:left="57" w:hanging="5"/>
-        <w:jc w:val="both"/>
-      </w:pPr>
-      <w:r>
-        <w:rPr>
-          <w:sz w:val="24"/>
-        </w:rPr>
-        <w:t>Ingresé como cajera en carnicería del "SUPER JUSTO"</w:t>
+        <w:t>ANIMADORA DE FIESTAS Y EVENTOS</w:t>
+      </w:r>
+    </w:p>
+    <w:p>
+      <w:pPr>
+        <w:spacing w:after="0" w:line="240" w:lineRule="auto"/>
+        <w:jc w:val="both"/>
+        <w:rPr>
+          <w:sz w:val="18"/>
+        </w:rPr>
+      </w:pPr>
+      <w:r>
+        <w:t xml:space="preserve">Continuando con mi experiencia en áreas recreativas, los fines de semana trabajo en el salón de fiestas: "LIV- </w:t>
+      </w:r>
+      <w:proofErr w:type="spellStart"/>
+      <w:r>
+        <w:t>Muktiespacio</w:t>
+      </w:r>
+      <w:proofErr w:type="spellEnd"/>
+      <w:r>
+        <w:t>"</w:t>
+      </w:r>
+    </w:p>
+    <w:p>
+      <w:pPr>
+        <w:spacing w:after="0" w:line="240" w:lineRule="auto"/>
+        <w:ind w:left="57"/>
+        <w:jc w:val="both"/>
+      </w:pPr>
+      <w:r>
+        <w:rPr>
+          <w:sz w:val="16"/>
+        </w:rPr>
+        <w:t>Desde marzo 2024 hasta septiembre 2024</w:t>
       </w:r>
     </w:p>
     <w:p>
@@ -1748,7 +1640,7 @@
         <w:jc w:val="both"/>
       </w:pPr>
       <w:r>
-        <w:t>Teléfono "SUPER JUSTO": +54 9 351 267-2146</w:t>
+        <w:t>Teléfono "LIV Multi Espacio": +54 9 351 665-0027</w:t>
       </w:r>
     </w:p>
     <w:p>
@@ -1757,75 +1649,6 @@
         <w:ind w:left="57" w:hanging="10"/>
         <w:jc w:val="both"/>
       </w:pPr>
-    </w:p>
-    <w:p>
-      <w:pPr>
-        <w:pStyle w:val="Prrafodelista"/>
-        <w:numPr>
-          <w:ilvl w:val="0"/>
-          <w:numId w:val="1"/>
-        </w:numPr>
-        <w:spacing w:after="0" w:line="240" w:lineRule="auto"/>
-        <w:jc w:val="both"/>
-        <w:rPr>
-          <w:b/>
-          <w:bCs/>
-          <w:sz w:val="20"/>
-          <w:szCs w:val="24"/>
-        </w:rPr>
-      </w:pPr>
-      <w:r>
-        <w:rPr>
-          <w:b/>
-          <w:bCs/>
-          <w:sz w:val="20"/>
-          <w:szCs w:val="24"/>
-        </w:rPr>
-        <w:t>ANIMADORA DE FIESTAS Y EVENTOS</w:t>
-      </w:r>
-    </w:p>
-    <w:p>
-      <w:pPr>
-        <w:spacing w:after="0" w:line="240" w:lineRule="auto"/>
-        <w:jc w:val="both"/>
-        <w:rPr>
-          <w:sz w:val="18"/>
-        </w:rPr>
-      </w:pPr>
-      <w:r>
-        <w:t xml:space="preserve">Continuando con mi experiencia en áreas recreativas, los fines de semana trabajo en el salón de fiestas: "LIV- </w:t>
-      </w:r>
-      <w:proofErr w:type="spellStart"/>
-      <w:r>
-        <w:t>Muktiespacio</w:t>
-      </w:r>
-      <w:proofErr w:type="spellEnd"/>
-      <w:r>
-        <w:t>"</w:t>
-      </w:r>
-    </w:p>
-    <w:p>
-      <w:pPr>
-        <w:spacing w:after="0" w:line="240" w:lineRule="auto"/>
-        <w:ind w:left="57"/>
-        <w:jc w:val="both"/>
-      </w:pPr>
-      <w:r>
-        <w:rPr>
-          <w:sz w:val="16"/>
-        </w:rPr>
-        <w:t>Desde marzo 2024 hasta septiembre 2024</w:t>
-      </w:r>
-    </w:p>
-    <w:p>
-      <w:pPr>
-        <w:spacing w:after="0" w:line="240" w:lineRule="auto"/>
-        <w:ind w:left="57" w:hanging="10"/>
-        <w:jc w:val="both"/>
-      </w:pPr>
-      <w:r>
-        <w:t>Teléfono "LIV Multi Espacio": +54 9 351 665-0027</w:t>
-      </w:r>
     </w:p>
     <w:p>
       <w:pPr>
@@ -1841,17 +1664,9 @@
         <mc:AlternateContent>
           <mc:Choice Requires="wps">
             <w:drawing>
-              <wp:anchor distT="45720" distB="45720" distL="114300" distR="114300" simplePos="0" relativeHeight="251665408" behindDoc="0" locked="0" layoutInCell="1" allowOverlap="1" wp14:anchorId="6EE625EB" wp14:editId="0E499386">
-                <wp:simplePos x="0" y="0"/>
-                <wp:positionH relativeFrom="margin">
-                  <wp:posOffset>2237740</wp:posOffset>
-                </wp:positionH>
-                <wp:positionV relativeFrom="paragraph">
-                  <wp:posOffset>220345</wp:posOffset>
-                </wp:positionV>
+              <wp:inline distT="0" distB="0" distL="0" distR="0" wp14:anchorId="6EE625EB" wp14:editId="72722AF2">
                 <wp:extent cx="4069080" cy="342900"/>
                 <wp:effectExtent l="0" t="0" r="26670" b="19050"/>
-                <wp:wrapSquare wrapText="bothSides"/>
                 <wp:docPr id="3" name="Cuadro de texto 3"/>
                 <wp:cNvGraphicFramePr>
                   <a:graphicFrameLocks xmlns:a="http://schemas.openxmlformats.org/drawingml/2006/main"/>
@@ -1901,7 +1716,7 @@
                               <w:rPr>
                                 <w:rFonts w:ascii="Algerian" w:hAnsi="Algerian"/>
                               </w:rPr>
-                              <w:t>Mi carrera como cantante</w:t>
+                              <w:t>MI CARRERA COMO CANTANTE</w:t>
                             </w:r>
                           </w:p>
                           <w:p>
@@ -1917,18 +1732,12 @@
                     </wps:wsp>
                   </a:graphicData>
                 </a:graphic>
-                <wp14:sizeRelH relativeFrom="margin">
-                  <wp14:pctWidth>0</wp14:pctWidth>
-                </wp14:sizeRelH>
-                <wp14:sizeRelV relativeFrom="margin">
-                  <wp14:pctHeight>0</wp14:pctHeight>
-                </wp14:sizeRelV>
-              </wp:anchor>
+              </wp:inline>
             </w:drawing>
           </mc:Choice>
           <mc:Fallback>
             <w:pict>
-              <v:shape w14:anchorId="6EE625EB" id="Cuadro de texto 3" o:spid="_x0000_s1029" type="#_x0000_t202" style="position:absolute;left:0;text-align:left;margin-left:176.2pt;margin-top:17.35pt;width:320.4pt;height:27pt;z-index:251665408;visibility:visible;mso-wrap-style:square;mso-width-percent:0;mso-height-percent:0;mso-wrap-distance-left:9pt;mso-wrap-distance-top:3.6pt;mso-wrap-distance-right:9pt;mso-wrap-distance-bottom:3.6pt;mso-position-horizontal:absolute;mso-position-horizontal-relative:margin;mso-position-vertical:absolute;mso-position-vertical-relative:text;mso-width-percent:0;mso-height-percent:0;mso-width-relative:margin;mso-height-relative:margin;v-text-anchor:top" o:gfxdata="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" fillcolor="#a8d08d [1945]">
+              <v:shape w14:anchorId="6EE625EB" id="Cuadro de texto 3" o:spid="_x0000_s1029" type="#_x0000_t202" style="width:320.4pt;height:27pt;visibility:visible;mso-wrap-style:square;mso-left-percent:-10001;mso-top-percent:-10001;mso-position-horizontal:absolute;mso-position-horizontal-relative:char;mso-position-vertical:absolute;mso-position-vertical-relative:line;mso-left-percent:-10001;mso-top-percent:-10001;v-text-anchor:top" o:gfxdata="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" fillcolor="#a8d08d [1945]">
                 <v:textbox>
                   <w:txbxContent>
                     <w:p>
@@ -1945,7 +1754,7 @@
                         <w:rPr>
                           <w:rFonts w:ascii="Algerian" w:hAnsi="Algerian"/>
                         </w:rPr>
-                        <w:t>Mi carrera como cantante</w:t>
+                        <w:t>MI CARRERA COMO CANTANTE</w:t>
                       </w:r>
                     </w:p>
                     <w:p>
@@ -1955,12 +1764,18 @@
                     </w:p>
                   </w:txbxContent>
                 </v:textbox>
-                <w10:wrap type="square" anchorx="margin"/>
+                <w10:anchorlock/>
               </v:shape>
             </w:pict>
           </mc:Fallback>
         </mc:AlternateContent>
       </w:r>
+    </w:p>
+    <w:p>
+      <w:pPr>
+        <w:spacing w:after="0" w:line="240" w:lineRule="auto"/>
+        <w:jc w:val="both"/>
+      </w:pPr>
     </w:p>
     <w:p>
       <w:pPr>
@@ -2018,7 +1833,7 @@
           <w:sz w:val="24"/>
         </w:rPr>
       </w:pPr>
-      <w:hyperlink r:id="rId9" w:history="1">
+      <w:hyperlink r:id="rId10" w:history="1">
         <w:r>
           <w:rPr>
             <w:rStyle w:val="Hipervnculo"/>
@@ -2030,13 +1845,6 @@
     </w:p>
     <w:p>
       <w:pPr>
-        <w:spacing w:after="0" w:line="240" w:lineRule="auto"/>
-        <w:ind w:left="57" w:hanging="346"/>
-        <w:jc w:val="both"/>
-      </w:pPr>
-    </w:p>
-    <w:p>
-      <w:pPr>
         <w:pStyle w:val="Prrafodelista"/>
         <w:numPr>
           <w:ilvl w:val="0"/>
@@ -2062,10 +1870,11 @@
         <w:ind w:left="360"/>
         <w:jc w:val="both"/>
         <w:rPr>
+          <w:rStyle w:val="Hipervnculo"/>
           <w:sz w:val="24"/>
         </w:rPr>
       </w:pPr>
-      <w:hyperlink r:id="rId10" w:history="1">
+      <w:hyperlink r:id="rId11" w:history="1">
         <w:r>
           <w:rPr>
             <w:rStyle w:val="Hipervnculo"/>
@@ -2077,8 +1886,20 @@
     </w:p>
     <w:p>
       <w:pPr>
-        <w:spacing w:after="0" w:line="240" w:lineRule="auto"/>
-        <w:ind w:left="57" w:hanging="346"/>
+        <w:pStyle w:val="Prrafodelista"/>
+        <w:spacing w:after="0" w:line="240" w:lineRule="auto"/>
+        <w:ind w:left="360"/>
+        <w:jc w:val="both"/>
+        <w:rPr>
+          <w:sz w:val="24"/>
+        </w:rPr>
+      </w:pPr>
+    </w:p>
+    <w:p>
+      <w:pPr>
+        <w:pStyle w:val="Prrafodelista"/>
+        <w:spacing w:after="0" w:line="240" w:lineRule="auto"/>
+        <w:ind w:left="0"/>
         <w:jc w:val="both"/>
         <w:rPr>
           <w:sz w:val="24"/>
@@ -2093,17 +1914,9 @@
         <mc:AlternateContent>
           <mc:Choice Requires="wps">
             <w:drawing>
-              <wp:anchor distT="45720" distB="45720" distL="114300" distR="114300" simplePos="0" relativeHeight="251667456" behindDoc="0" locked="0" layoutInCell="1" allowOverlap="1" wp14:anchorId="62499B71" wp14:editId="3CDD2C32">
-                <wp:simplePos x="0" y="0"/>
-                <wp:positionH relativeFrom="margin">
-                  <wp:posOffset>2237740</wp:posOffset>
-                </wp:positionH>
-                <wp:positionV relativeFrom="paragraph">
-                  <wp:posOffset>228600</wp:posOffset>
-                </wp:positionV>
+              <wp:inline distT="0" distB="0" distL="0" distR="0" wp14:anchorId="62499B71" wp14:editId="13EB5319">
                 <wp:extent cx="4069080" cy="342900"/>
                 <wp:effectExtent l="0" t="0" r="26670" b="19050"/>
-                <wp:wrapSquare wrapText="bothSides"/>
                 <wp:docPr id="4" name="Cuadro de texto 4"/>
                 <wp:cNvGraphicFramePr>
                   <a:graphicFrameLocks xmlns:a="http://schemas.openxmlformats.org/drawingml/2006/main"/>
@@ -2145,21 +1958,13 @@
                               <w:spacing w:line="240" w:lineRule="auto"/>
                               <w:ind w:left="57"/>
                               <w:jc w:val="center"/>
-                              <w:rPr>
-                                <w:rFonts w:ascii="Algerian" w:hAnsi="Algerian"/>
-                              </w:rPr>
                             </w:pPr>
                             <w:r>
                               <w:rPr>
                                 <w:rFonts w:ascii="Algerian" w:hAnsi="Algerian"/>
                               </w:rPr>
-                              <w:t>Otros conocimientos</w:t>
+                              <w:t>OTROS CONOCIMIENTOS</w:t>
                             </w:r>
-                          </w:p>
-                          <w:p>
-                            <w:pPr>
-                              <w:jc w:val="center"/>
-                            </w:pPr>
                           </w:p>
                         </w:txbxContent>
                       </wps:txbx>
@@ -2169,18 +1974,12 @@
                     </wps:wsp>
                   </a:graphicData>
                 </a:graphic>
-                <wp14:sizeRelH relativeFrom="margin">
-                  <wp14:pctWidth>0</wp14:pctWidth>
-                </wp14:sizeRelH>
-                <wp14:sizeRelV relativeFrom="margin">
-                  <wp14:pctHeight>0</wp14:pctHeight>
-                </wp14:sizeRelV>
-              </wp:anchor>
+              </wp:inline>
             </w:drawing>
           </mc:Choice>
           <mc:Fallback>
             <w:pict>
-              <v:shape w14:anchorId="62499B71" id="Cuadro de texto 4" o:spid="_x0000_s1030" type="#_x0000_t202" style="position:absolute;left:0;text-align:left;margin-left:176.2pt;margin-top:18pt;width:320.4pt;height:27pt;z-index:251667456;visibility:visible;mso-wrap-style:square;mso-width-percent:0;mso-height-percent:0;mso-wrap-distance-left:9pt;mso-wrap-distance-top:3.6pt;mso-wrap-distance-right:9pt;mso-wrap-distance-bottom:3.6pt;mso-position-horizontal:absolute;mso-position-horizontal-relative:margin;mso-position-vertical:absolute;mso-position-vertical-relative:text;mso-width-percent:0;mso-height-percent:0;mso-width-relative:margin;mso-height-relative:margin;v-text-anchor:top" o:gfxdata="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" fillcolor="#a8d08d [1945]">
+              <v:shape w14:anchorId="62499B71" id="Cuadro de texto 4" o:spid="_x0000_s1030" type="#_x0000_t202" style="width:320.4pt;height:27pt;visibility:visible;mso-wrap-style:square;mso-left-percent:-10001;mso-top-percent:-10001;mso-position-horizontal:absolute;mso-position-horizontal-relative:char;mso-position-vertical:absolute;mso-position-vertical-relative:line;mso-left-percent:-10001;mso-top-percent:-10001;v-text-anchor:top" o:gfxdata="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" fillcolor="#a8d08d [1945]">
                 <v:textbox>
                   <w:txbxContent>
                     <w:p>
@@ -2189,30 +1988,32 @@
                         <w:spacing w:line="240" w:lineRule="auto"/>
                         <w:ind w:left="57"/>
                         <w:jc w:val="center"/>
-                        <w:rPr>
-                          <w:rFonts w:ascii="Algerian" w:hAnsi="Algerian"/>
-                        </w:rPr>
                       </w:pPr>
                       <w:r>
                         <w:rPr>
                           <w:rFonts w:ascii="Algerian" w:hAnsi="Algerian"/>
                         </w:rPr>
-                        <w:t>Otros conocimientos</w:t>
+                        <w:t>OTROS CONOCIMIENTOS</w:t>
                       </w:r>
-                    </w:p>
-                    <w:p>
-                      <w:pPr>
-                        <w:jc w:val="center"/>
-                      </w:pPr>
                     </w:p>
                   </w:txbxContent>
                 </v:textbox>
-                <w10:wrap type="square" anchorx="margin"/>
+                <w10:anchorlock/>
               </v:shape>
             </w:pict>
           </mc:Fallback>
         </mc:AlternateContent>
       </w:r>
+    </w:p>
+    <w:p>
+      <w:pPr>
+        <w:spacing w:after="0" w:line="240" w:lineRule="auto"/>
+        <w:ind w:left="57" w:hanging="346"/>
+        <w:jc w:val="both"/>
+        <w:rPr>
+          <w:sz w:val="24"/>
+        </w:rPr>
+      </w:pPr>
     </w:p>
     <w:p>
       <w:pPr>
@@ -2329,11 +2130,13 @@
     </w:p>
     <w:p>
       <w:pPr>
+        <w:keepLines/>
         <w:spacing w:after="0" w:line="240" w:lineRule="auto"/>
         <w:ind w:left="57"/>
         <w:jc w:val="both"/>
         <w:sectPr>
-          <w:pgSz w:w="12240" w:h="20160" w:code="5"/>
+          <w:type w:val="continuous"/>
+          <w:pgSz w:w="11906" w:h="16838" w:code="9"/>
           <w:pgMar w:top="720" w:right="720" w:bottom="720" w:left="720" w:header="720" w:footer="720" w:gutter="0"/>
           <w:cols w:num="2" w:space="720" w:equalWidth="0">
             <w:col w:w="2886" w:space="638"/>
@@ -2342,33 +2145,11 @@
           <w:docGrid w:linePitch="299"/>
         </w:sectPr>
       </w:pPr>
-    </w:p>
-    <w:p>
-      <w:pPr>
-        <w:spacing w:after="0" w:line="240" w:lineRule="auto"/>
-        <w:ind w:left="57" w:hanging="3956"/>
-        <w:jc w:val="both"/>
-      </w:pPr>
-      <w:r>
-        <w:rPr>
-          <w:sz w:val="18"/>
-        </w:rPr>
-        <w:lastRenderedPageBreak/>
-        <w:t xml:space="preserve"> D I O M A S </w:t>
-      </w:r>
-      <w:r>
-        <w:rPr>
-          <w:sz w:val="18"/>
-        </w:rPr>
-        <w:t xml:space="preserve">e </w:t>
-      </w:r>
-      <w:r>
-        <w:rPr>
-          <w:sz w:val="18"/>
-        </w:rPr>
-        <w:t>ANIMAD</w:t>
-      </w:r>
-    </w:p>
+      <w:r>
+        <w:br w:type="page"/>
+      </w:r>
+    </w:p>
+    <w:p/>
     <w:sectPr>
       <w:pgSz w:w="11906" w:h="16838"/>
       <w:pgMar w:top="1440" w:right="610" w:bottom="1440" w:left="269" w:header="720" w:footer="720" w:gutter="0"/>
@@ -3087,6 +2868,7 @@
   <w:style w:type="character" w:default="1" w:styleId="Fuentedeprrafopredeter">
     <w:name w:val="Default Paragraph Font"/>
     <w:uiPriority w:val="1"/>
+    <w:semiHidden/>
     <w:unhideWhenUsed/>
   </w:style>
   <w:style w:type="table" w:default="1" w:styleId="Tablanormal">
@@ -3122,6 +2904,7 @@
   <w:style w:type="character" w:customStyle="1" w:styleId="Ttulo1Car">
     <w:name w:val="Título 1 Car"/>
     <w:link w:val="Ttulo1"/>
+    <w:uiPriority w:val="9"/>
     <w:rPr>
       <w:rFonts w:ascii="Calibri" w:eastAsia="Calibri" w:hAnsi="Calibri" w:cs="Calibri"/>
       <w:color w:val="000000"/>
@@ -3209,6 +2992,31 @@
     <w:link w:val="Piedepgina"/>
     <w:uiPriority w:val="99"/>
     <w:rsid w:val="00915B5F"/>
+    <w:rPr>
+      <w:rFonts w:ascii="Calibri" w:eastAsia="Calibri" w:hAnsi="Calibri" w:cs="Calibri"/>
+      <w:color w:val="000000"/>
+    </w:rPr>
+  </w:style>
+  <w:style w:type="character" w:styleId="Hipervnculovisitado">
+    <w:name w:val="FollowedHyperlink"/>
+    <w:basedOn w:val="Fuentedeprrafopredeter"/>
+    <w:uiPriority w:val="99"/>
+    <w:semiHidden/>
+    <w:unhideWhenUsed/>
+    <w:rsid w:val="00756BC4"/>
+    <w:rPr>
+      <w:color w:val="954F72" w:themeColor="followedHyperlink"/>
+      <w:u w:val="single"/>
+    </w:rPr>
+  </w:style>
+  <w:style w:type="paragraph" w:styleId="Sinespaciado">
+    <w:name w:val="No Spacing"/>
+    <w:uiPriority w:val="1"/>
+    <w:qFormat/>
+    <w:rsid w:val="007531B9"/>
+    <w:pPr>
+      <w:spacing w:after="0" w:line="240" w:lineRule="auto"/>
+    </w:pPr>
     <w:rPr>
       <w:rFonts w:ascii="Calibri" w:eastAsia="Calibri" w:hAnsi="Calibri" w:cs="Calibri"/>
       <w:color w:val="000000"/>
@@ -3510,4 +3318,16 @@
     </a:ext>
   </a:extLst>
 </a:theme>
+</file>
+
+<file path=customXml/item1.xml><?xml version="1.0" encoding="utf-8"?>
+<b:Sources xmlns:b="http://schemas.openxmlformats.org/officeDocument/2006/bibliography" xmlns="http://schemas.openxmlformats.org/officeDocument/2006/bibliography" SelectedStyle="\APASixthEditionOfficeOnline.xsl" StyleName="APA" Version="6"/>
+</file>
+
+<file path=customXml/itemProps1.xml><?xml version="1.0" encoding="utf-8"?>
+<ds:datastoreItem xmlns:ds="http://schemas.openxmlformats.org/officeDocument/2006/customXml" ds:itemID="{7309EADD-C34A-4008-8D4D-F58389CDB1DD}">
+  <ds:schemaRefs>
+    <ds:schemaRef ds:uri="http://schemas.openxmlformats.org/officeDocument/2006/bibliography"/>
+  </ds:schemaRefs>
+</ds:datastoreItem>
 </file>
</xml_diff>

<commit_message>
Añadí Trabajo en Playa-Quité niñera
</commit_message>
<xml_diff>
--- a/asest/pdf/Curriculum Magalí Nuñez.docx
+++ b/asest/pdf/Curriculum Magalí Nuñez.docx
@@ -116,47 +116,37 @@
           <w:sz w:val="18"/>
           <w:szCs w:val="18"/>
         </w:rPr>
-        <w:t xml:space="preserve"> Personal </w:t>
-      </w:r>
-      <w:proofErr w:type="spellStart"/>
-      <w:r>
+        <w:t xml:space="preserve"> Personal Trainer</w:t>
+      </w:r>
+    </w:p>
+    <w:p>
+      <w:pPr>
+        <w:spacing w:after="0" w:line="240" w:lineRule="auto"/>
+        <w:ind w:left="57" w:hanging="10"/>
+        <w:jc w:val="center"/>
         <w:rPr>
           <w:rFonts w:ascii="Arial Rounded MT Bold" w:hAnsi="Arial Rounded MT Bold"/>
           <w:sz w:val="18"/>
           <w:szCs w:val="18"/>
         </w:rPr>
-        <w:t>Trainer</w:t>
-      </w:r>
-      <w:proofErr w:type="spellEnd"/>
-    </w:p>
-    <w:p>
-      <w:pPr>
-        <w:spacing w:after="0" w:line="240" w:lineRule="auto"/>
-        <w:ind w:left="57" w:hanging="10"/>
-        <w:jc w:val="center"/>
+      </w:pPr>
+      <w:r>
         <w:rPr>
           <w:rFonts w:ascii="Arial Rounded MT Bold" w:hAnsi="Arial Rounded MT Bold"/>
           <w:sz w:val="18"/>
           <w:szCs w:val="18"/>
         </w:rPr>
-      </w:pPr>
-      <w:r>
+        <w:t>Cantante</w:t>
+      </w:r>
+    </w:p>
+    <w:p>
+      <w:pPr>
+        <w:spacing w:after="0" w:line="240" w:lineRule="auto"/>
         <w:rPr>
           <w:rFonts w:ascii="Arial Rounded MT Bold" w:hAnsi="Arial Rounded MT Bold"/>
           <w:sz w:val="18"/>
           <w:szCs w:val="18"/>
         </w:rPr>
-        <w:t>Cantante</w:t>
-      </w:r>
-    </w:p>
-    <w:p>
-      <w:pPr>
-        <w:spacing w:after="0" w:line="240" w:lineRule="auto"/>
-        <w:rPr>
-          <w:rFonts w:ascii="Arial Rounded MT Bold" w:hAnsi="Arial Rounded MT Bold"/>
-          <w:sz w:val="18"/>
-          <w:szCs w:val="18"/>
-        </w:rPr>
       </w:pPr>
     </w:p>
     <w:p>
@@ -213,7 +203,6 @@
           <w:szCs w:val="28"/>
         </w:rPr>
       </w:pPr>
-      <w:proofErr w:type="gramStart"/>
       <w:r>
         <w:rPr>
           <w:sz w:val="20"/>
@@ -226,15 +215,7 @@
           <w:sz w:val="20"/>
           <w:szCs w:val="28"/>
         </w:rPr>
-        <w:t>:</w:t>
-      </w:r>
-      <w:proofErr w:type="gramEnd"/>
-      <w:r>
-        <w:rPr>
-          <w:sz w:val="20"/>
-          <w:szCs w:val="28"/>
-        </w:rPr>
-        <w:t xml:space="preserve"> +5</w:t>
+        <w:t>: +5</w:t>
       </w:r>
       <w:r>
         <w:rPr>
@@ -611,7 +592,6 @@
           <w:sz w:val="24"/>
         </w:rPr>
       </w:pPr>
-      <w:proofErr w:type="gramStart"/>
       <w:r>
         <w:rPr>
           <w:sz w:val="24"/>
@@ -629,15 +609,7 @@
           <w:sz w:val="18"/>
           <w:szCs w:val="18"/>
         </w:rPr>
-        <w:t>-</w:t>
-      </w:r>
-      <w:proofErr w:type="gramEnd"/>
-      <w:r>
-        <w:rPr>
-          <w:sz w:val="18"/>
-          <w:szCs w:val="18"/>
-        </w:rPr>
-        <w:t>20</w:t>
+        <w:t>-20</w:t>
       </w:r>
       <w:r>
         <w:rPr>
@@ -714,15 +686,7 @@
         </w:rPr>
       </w:pPr>
       <w:r>
-        <w:t>Gimnasio "</w:t>
-      </w:r>
-      <w:proofErr w:type="spellStart"/>
-      <w:r>
-        <w:t>Habrock</w:t>
-      </w:r>
-      <w:proofErr w:type="spellEnd"/>
-      <w:r>
-        <w:t>"</w:t>
+        <w:t>Gimnasio "Habrock"</w:t>
       </w:r>
       <w:r>
         <w:rPr>
@@ -1100,7 +1064,7 @@
           <w:sz w:val="20"/>
           <w:szCs w:val="24"/>
         </w:rPr>
-        <w:t>NIÑERA</w:t>
+        <w:t>PROFESORA DE FUNCIONAL y CROSSFIT</w:t>
       </w:r>
     </w:p>
     <w:p>
@@ -1113,7 +1077,7 @@
         <w:rPr>
           <w:sz w:val="18"/>
         </w:rPr>
-        <w:t>Desde julio 2019 hasta marzo 2020</w:t>
+        <w:t>Desde julio 2021 hasta diciembre 2023</w:t>
       </w:r>
     </w:p>
     <w:p>
@@ -1123,7 +1087,17 @@
         <w:jc w:val="both"/>
       </w:pPr>
       <w:r>
-        <w:t>Teléfono Sabrina: +54 9 351 614-1790</w:t>
+        <w:t>Inicié mis primeras experiencias como profesora en el Gimnasio ''CROSSTIME"</w:t>
+      </w:r>
+    </w:p>
+    <w:p>
+      <w:pPr>
+        <w:spacing w:after="0" w:line="240" w:lineRule="auto"/>
+        <w:ind w:left="57" w:hanging="5"/>
+        <w:jc w:val="both"/>
+      </w:pPr>
+      <w:r>
+        <w:t>Teléfono "CROSSTIME": +54 9 351 226-2172</w:t>
       </w:r>
     </w:p>
     <w:p>
@@ -1149,7 +1123,23 @@
           <w:sz w:val="20"/>
           <w:szCs w:val="24"/>
         </w:rPr>
-        <w:t>EMPLEADA COMERCIAL en "súper Justo"</w:t>
+        <w:t>COACH DE CROSSFIT</w:t>
+      </w:r>
+    </w:p>
+    <w:p>
+      <w:pPr>
+        <w:spacing w:after="0" w:line="240" w:lineRule="auto"/>
+        <w:ind w:left="57" w:hanging="5"/>
+        <w:jc w:val="both"/>
+      </w:pPr>
+      <w:r>
+        <w:t>Continué aprendiendo en el área del Crossfit dando clases en el Gimnasio</w:t>
+      </w:r>
+      <w:r>
+        <w:t xml:space="preserve"> </w:t>
+      </w:r>
+      <w:r>
+        <w:t>"HABROK" de Villa Carlos Paz</w:t>
       </w:r>
     </w:p>
     <w:p>
@@ -1162,7 +1152,13 @@
         <w:rPr>
           <w:sz w:val="18"/>
         </w:rPr>
-        <w:t>Desde marzo 2020 hasta marzo 2022</w:t>
+        <w:t>Desde abril 2022 hasta abril de 2023</w:t>
+      </w:r>
+      <w:r>
+        <w:rPr>
+          <w:sz w:val="18"/>
+        </w:rPr>
+        <w:t xml:space="preserve"> que inicié profesorado de Ed.Física</w:t>
       </w:r>
     </w:p>
     <w:p>
@@ -1172,7 +1168,13 @@
         <w:jc w:val="both"/>
       </w:pPr>
       <w:r>
-        <w:t>Teléfono "super Justo": +54 9 351 267-2146</w:t>
+        <w:t>Teléfono "HABRO</w:t>
+      </w:r>
+      <w:r>
+        <w:t>K</w:t>
+      </w:r>
+      <w:r>
+        <w:t>": +54 9 351 351-4102</w:t>
       </w:r>
     </w:p>
     <w:p>
@@ -1198,20 +1200,7 @@
           <w:sz w:val="20"/>
           <w:szCs w:val="24"/>
         </w:rPr>
-        <w:t>PROFESORA DE FUNCIONAL y CROSSFIT</w:t>
-      </w:r>
-    </w:p>
-    <w:p>
-      <w:pPr>
-        <w:spacing w:after="0" w:line="240" w:lineRule="auto"/>
-        <w:ind w:left="57" w:hanging="10"/>
-        <w:jc w:val="both"/>
-      </w:pPr>
-      <w:r>
-        <w:rPr>
-          <w:sz w:val="18"/>
-        </w:rPr>
-        <w:t>Desde julio 2021 hasta diciembre 2023</w:t>
+        <w:t>COORDINADORA DE GRUPOS Y JUEGOS</w:t>
       </w:r>
     </w:p>
     <w:p>
@@ -1221,7 +1210,7 @@
         <w:jc w:val="both"/>
       </w:pPr>
       <w:r>
-        <w:t>Inicié mis primeras experiencias como profesora en el Gimnasio ''CROSSTIME"</w:t>
+        <w:t>En este PARQUE ACUÁTICO "MUNDO COCOGUANA" con su PARQUE AÉREO "KING PARK" aprendí a manejar grupos, con mi equipo de trabajo, de hasta 400 niños y/o jóvenes.</w:t>
       </w:r>
     </w:p>
     <w:p>
@@ -1231,33 +1220,10 @@
         <w:jc w:val="both"/>
       </w:pPr>
       <w:r>
-        <w:t>Teléfono "CROSSTIME": +54 9 351 226-2172</w:t>
-      </w:r>
-    </w:p>
-    <w:p>
-      <w:pPr>
-        <w:pStyle w:val="Prrafodelista"/>
-        <w:numPr>
-          <w:ilvl w:val="0"/>
-          <w:numId w:val="1"/>
-        </w:numPr>
-        <w:spacing w:after="0" w:line="240" w:lineRule="auto"/>
-        <w:jc w:val="both"/>
-        <w:rPr>
-          <w:b/>
-          <w:bCs/>
-          <w:sz w:val="20"/>
-          <w:szCs w:val="24"/>
-        </w:rPr>
-      </w:pPr>
-      <w:r>
-        <w:rPr>
-          <w:b/>
-          <w:bCs/>
-          <w:sz w:val="20"/>
-          <w:szCs w:val="24"/>
-        </w:rPr>
-        <w:t>COACH DE CROSSFIT</w:t>
+        <w:t>Temporadas</w:t>
+      </w:r>
+      <w:r>
+        <w:t xml:space="preserve"> de verano: 2022, 2023 y 2024 y para eventos especiales</w:t>
       </w:r>
     </w:p>
     <w:p>
@@ -1267,125 +1233,7 @@
         <w:jc w:val="both"/>
       </w:pPr>
       <w:r>
-        <w:t>Continué aprendiendo en el área del Crossfit dando clases en el Gimnasio</w:t>
-      </w:r>
-      <w:r>
-        <w:t xml:space="preserve"> </w:t>
-      </w:r>
-      <w:r>
-        <w:t>"HABROK" de Villa Carlos Paz</w:t>
-      </w:r>
-    </w:p>
-    <w:p>
-      <w:pPr>
-        <w:spacing w:after="0" w:line="240" w:lineRule="auto"/>
-        <w:ind w:left="57" w:hanging="10"/>
-        <w:jc w:val="both"/>
-      </w:pPr>
-      <w:r>
-        <w:rPr>
-          <w:sz w:val="18"/>
-        </w:rPr>
-        <w:t>Desde abril 2022 hasta abril de 2023</w:t>
-      </w:r>
-      <w:r>
-        <w:rPr>
-          <w:sz w:val="18"/>
-        </w:rPr>
-        <w:t xml:space="preserve"> que inicié profesorado de </w:t>
-      </w:r>
-      <w:proofErr w:type="spellStart"/>
-      <w:proofErr w:type="gramStart"/>
-      <w:r>
-        <w:rPr>
-          <w:sz w:val="18"/>
-        </w:rPr>
-        <w:t>Ed.Física</w:t>
-      </w:r>
-      <w:proofErr w:type="spellEnd"/>
-      <w:proofErr w:type="gramEnd"/>
-    </w:p>
-    <w:p>
-      <w:pPr>
-        <w:spacing w:after="0" w:line="240" w:lineRule="auto"/>
-        <w:ind w:left="57" w:hanging="5"/>
-        <w:jc w:val="both"/>
-      </w:pPr>
-      <w:r>
-        <w:t>Teléfono "HABRO</w:t>
-      </w:r>
-      <w:r>
-        <w:t>K</w:t>
-      </w:r>
-      <w:r>
-        <w:t>": +54 9 351 351-4102</w:t>
-      </w:r>
-    </w:p>
-    <w:p>
-      <w:pPr>
-        <w:pStyle w:val="Prrafodelista"/>
-        <w:numPr>
-          <w:ilvl w:val="0"/>
-          <w:numId w:val="1"/>
-        </w:numPr>
-        <w:spacing w:after="0" w:line="240" w:lineRule="auto"/>
-        <w:jc w:val="both"/>
-        <w:rPr>
-          <w:b/>
-          <w:bCs/>
-          <w:sz w:val="20"/>
-          <w:szCs w:val="24"/>
-        </w:rPr>
-      </w:pPr>
-      <w:r>
-        <w:rPr>
-          <w:b/>
-          <w:bCs/>
-          <w:sz w:val="20"/>
-          <w:szCs w:val="24"/>
-        </w:rPr>
-        <w:t>COORDINADORA DE GRUPOS Y JUEGOS</w:t>
-      </w:r>
-    </w:p>
-    <w:p>
-      <w:pPr>
-        <w:spacing w:after="0" w:line="240" w:lineRule="auto"/>
-        <w:ind w:left="57" w:hanging="5"/>
-        <w:jc w:val="both"/>
-      </w:pPr>
-      <w:r>
-        <w:t>En este PARQUE ACUÁTICO "MUNDO COCOGUANA" con su PARQUE AÉREO "KING PARK" aprendí a manejar grupos, con mi equipo de trabajo, de hasta 400 niños y/o jóvenes.</w:t>
-      </w:r>
-    </w:p>
-    <w:p>
-      <w:pPr>
-        <w:spacing w:after="0" w:line="240" w:lineRule="auto"/>
-        <w:ind w:left="57" w:hanging="5"/>
-        <w:jc w:val="both"/>
-      </w:pPr>
-      <w:r>
-        <w:t>Temporadas</w:t>
-      </w:r>
-      <w:r>
-        <w:t xml:space="preserve"> de verano: 2022, 2023 y 2024 y para eventos especiales</w:t>
-      </w:r>
-    </w:p>
-    <w:p>
-      <w:pPr>
-        <w:spacing w:after="0" w:line="240" w:lineRule="auto"/>
-        <w:ind w:left="57" w:hanging="5"/>
-        <w:jc w:val="both"/>
-      </w:pPr>
-      <w:r>
-        <w:t xml:space="preserve">Teléfono "King Park-Mundo </w:t>
-      </w:r>
-      <w:proofErr w:type="spellStart"/>
-      <w:r>
-        <w:t>CocoGuana</w:t>
-      </w:r>
-      <w:proofErr w:type="spellEnd"/>
-      <w:r>
-        <w:t>": +54 9 3541 61-7236</w:t>
+        <w:t>Teléfono "King Park-Mundo CocoGuana": +54 9 3541 61-7236</w:t>
       </w:r>
     </w:p>
     <w:p>
@@ -1512,7 +1360,7 @@
           <w:sz w:val="20"/>
           <w:szCs w:val="24"/>
         </w:rPr>
-        <w:t>EMPLEADA COMERCIAL</w:t>
+        <w:t xml:space="preserve">MOZA EN EVENTOS </w:t>
       </w:r>
     </w:p>
     <w:p>
@@ -1522,21 +1370,7 @@
         <w:jc w:val="both"/>
       </w:pPr>
       <w:r>
-        <w:t>En mis tardes trabajé en el local de ropa</w:t>
-      </w:r>
-      <w:r>
-        <w:t xml:space="preserve"> </w:t>
-      </w:r>
-      <w:r>
-        <w:t>"</w:t>
-      </w:r>
-      <w:proofErr w:type="spellStart"/>
-      <w:r>
-        <w:t>TOKlO</w:t>
-      </w:r>
-      <w:proofErr w:type="spellEnd"/>
-      <w:r>
-        <w:t xml:space="preserve"> - MODA URBANA"</w:t>
+        <w:t>Trabajé para eventos especiales cuando éstos se generan para  "HOY COCINA MABEL”</w:t>
       </w:r>
     </w:p>
     <w:p>
@@ -1544,24 +1378,15 @@
         <w:spacing w:after="0" w:line="240" w:lineRule="auto"/>
         <w:ind w:left="57" w:hanging="10"/>
         <w:jc w:val="both"/>
-      </w:pPr>
-      <w:r>
         <w:rPr>
           <w:sz w:val="18"/>
         </w:rPr>
-        <w:t xml:space="preserve">Desde abril 2023 hasta </w:t>
-      </w:r>
+      </w:pPr>
       <w:r>
         <w:rPr>
           <w:sz w:val="18"/>
         </w:rPr>
-        <w:t>septiembre</w:t>
-      </w:r>
-      <w:r>
-        <w:rPr>
-          <w:sz w:val="18"/>
-        </w:rPr>
-        <w:t xml:space="preserve"> 2024</w:t>
+        <w:t>Eventos esporádicos: de 2020 a 2024</w:t>
       </w:r>
     </w:p>
     <w:p>
@@ -1571,7 +1396,7 @@
         <w:jc w:val="both"/>
       </w:pPr>
       <w:r>
-        <w:t>Teléfono "TOKIO": +54 9 351 616-9688</w:t>
+        <w:t>Teléfono “MABEL”: +54 9 351 210-6331</w:t>
       </w:r>
     </w:p>
     <w:p>
@@ -1597,6 +1422,83 @@
           <w:sz w:val="20"/>
           <w:szCs w:val="24"/>
         </w:rPr>
+        <w:t>EMPLEADA COMERCIAL</w:t>
+      </w:r>
+    </w:p>
+    <w:p>
+      <w:pPr>
+        <w:spacing w:after="0" w:line="240" w:lineRule="auto"/>
+        <w:ind w:left="57" w:hanging="5"/>
+        <w:jc w:val="both"/>
+      </w:pPr>
+      <w:r>
+        <w:t>En mis tardes trabajé en el local de ropa</w:t>
+      </w:r>
+      <w:r>
+        <w:t xml:space="preserve"> </w:t>
+      </w:r>
+      <w:r>
+        <w:t>"TOKlO - MODA URBANA"</w:t>
+      </w:r>
+    </w:p>
+    <w:p>
+      <w:pPr>
+        <w:spacing w:after="0" w:line="240" w:lineRule="auto"/>
+        <w:ind w:left="57" w:hanging="10"/>
+        <w:jc w:val="both"/>
+      </w:pPr>
+      <w:r>
+        <w:rPr>
+          <w:sz w:val="18"/>
+        </w:rPr>
+        <w:t xml:space="preserve">Desde abril 2023 hasta </w:t>
+      </w:r>
+      <w:r>
+        <w:rPr>
+          <w:sz w:val="18"/>
+        </w:rPr>
+        <w:t>septiembre</w:t>
+      </w:r>
+      <w:r>
+        <w:rPr>
+          <w:sz w:val="18"/>
+        </w:rPr>
+        <w:t xml:space="preserve"> 2024</w:t>
+      </w:r>
+    </w:p>
+    <w:p>
+      <w:pPr>
+        <w:spacing w:after="0" w:line="240" w:lineRule="auto"/>
+        <w:ind w:left="57" w:hanging="5"/>
+        <w:jc w:val="both"/>
+      </w:pPr>
+      <w:r>
+        <w:t>Teléfono "TOKIO": +54 9 351 616-9688</w:t>
+      </w:r>
+    </w:p>
+    <w:p>
+      <w:pPr>
+        <w:pStyle w:val="Prrafodelista"/>
+        <w:numPr>
+          <w:ilvl w:val="0"/>
+          <w:numId w:val="1"/>
+        </w:numPr>
+        <w:spacing w:after="0" w:line="240" w:lineRule="auto"/>
+        <w:jc w:val="both"/>
+        <w:rPr>
+          <w:b/>
+          <w:bCs/>
+          <w:sz w:val="20"/>
+          <w:szCs w:val="24"/>
+        </w:rPr>
+      </w:pPr>
+      <w:r>
+        <w:rPr>
+          <w:b/>
+          <w:bCs/>
+          <w:sz w:val="20"/>
+          <w:szCs w:val="24"/>
+        </w:rPr>
         <w:t>ANIMADORA DE FIESTAS Y EVENTOS</w:t>
       </w:r>
     </w:p>
@@ -1609,15 +1511,13 @@
         </w:rPr>
       </w:pPr>
       <w:r>
-        <w:t xml:space="preserve">Continuando con mi experiencia en áreas recreativas, los fines de semana trabajo en el salón de fiestas: "LIV- </w:t>
-      </w:r>
-      <w:proofErr w:type="spellStart"/>
-      <w:r>
-        <w:t>Muktiespacio</w:t>
-      </w:r>
-      <w:proofErr w:type="spellEnd"/>
-      <w:r>
-        <w:t>"</w:t>
+        <w:t>Continuando con mi experiencia en áreas recreativas, los fines de semana trabaj</w:t>
+      </w:r>
+      <w:r>
+        <w:t>é</w:t>
+      </w:r>
+      <w:r>
+        <w:t xml:space="preserve"> en el salón de fiestas: "LIV- Muktiespacio"</w:t>
       </w:r>
     </w:p>
     <w:p>
@@ -1641,6 +1541,76 @@
       </w:pPr>
       <w:r>
         <w:t>Teléfono "LIV Multi Espacio": +54 9 351 665-0027</w:t>
+      </w:r>
+    </w:p>
+    <w:p>
+      <w:pPr>
+        <w:pStyle w:val="Prrafodelista"/>
+        <w:numPr>
+          <w:ilvl w:val="0"/>
+          <w:numId w:val="1"/>
+        </w:numPr>
+        <w:spacing w:after="0" w:line="240" w:lineRule="auto"/>
+        <w:jc w:val="both"/>
+        <w:rPr>
+          <w:b/>
+          <w:bCs/>
+          <w:sz w:val="20"/>
+          <w:szCs w:val="24"/>
+        </w:rPr>
+      </w:pPr>
+      <w:r>
+        <w:rPr>
+          <w:b/>
+          <w:bCs/>
+          <w:sz w:val="20"/>
+          <w:szCs w:val="24"/>
+        </w:rPr>
+        <w:t xml:space="preserve">MOZA EN PLAYA </w:t>
+      </w:r>
+      <w:r>
+        <w:rPr>
+          <w:b/>
+          <w:bCs/>
+          <w:sz w:val="20"/>
+          <w:szCs w:val="24"/>
+        </w:rPr>
+        <w:t>DEL</w:t>
+      </w:r>
+      <w:r>
+        <w:rPr>
+          <w:b/>
+          <w:bCs/>
+          <w:sz w:val="20"/>
+          <w:szCs w:val="24"/>
+        </w:rPr>
+        <w:t xml:space="preserve"> CARMEN </w:t>
+      </w:r>
+    </w:p>
+    <w:p>
+      <w:pPr>
+        <w:spacing w:after="0" w:line="240" w:lineRule="auto"/>
+        <w:ind w:left="57" w:hanging="10"/>
+        <w:jc w:val="both"/>
+      </w:pPr>
+      <w:r>
+        <w:t>Trabajo como moza en el Restaurante "NATURAL", entre la avenida 10 y calle 6.</w:t>
+      </w:r>
+    </w:p>
+    <w:p>
+      <w:pPr>
+        <w:spacing w:after="0" w:line="240" w:lineRule="auto"/>
+        <w:ind w:left="57"/>
+        <w:jc w:val="both"/>
+        <w:rPr>
+          <w:sz w:val="16"/>
+        </w:rPr>
+      </w:pPr>
+      <w:r>
+        <w:rPr>
+          <w:sz w:val="16"/>
+        </w:rPr>
+        <w:t>Desde septiembre hasta la actualidad 2024</w:t>
       </w:r>
     </w:p>
     <w:p>
@@ -1795,16 +1765,6 @@
     </w:p>
     <w:p>
       <w:pPr>
-        <w:spacing w:after="0" w:line="240" w:lineRule="auto"/>
-        <w:ind w:left="57" w:hanging="346"/>
-        <w:jc w:val="both"/>
-        <w:rPr>
-          <w:sz w:val="24"/>
-        </w:rPr>
-      </w:pPr>
-    </w:p>
-    <w:p>
-      <w:pPr>
         <w:pStyle w:val="Prrafodelista"/>
         <w:numPr>
           <w:ilvl w:val="0"/>
@@ -2078,7 +2038,6 @@
         </w:rPr>
         <w:t xml:space="preserve">xel, </w:t>
       </w:r>
-      <w:proofErr w:type="spellStart"/>
       <w:r>
         <w:rPr>
           <w:color w:val="202020"/>
@@ -2093,16 +2052,7 @@
           <w:sz w:val="23"/>
           <w:szCs w:val="23"/>
         </w:rPr>
-        <w:t>owerpoint</w:t>
-      </w:r>
-      <w:proofErr w:type="spellEnd"/>
-      <w:r>
-        <w:rPr>
-          <w:color w:val="202020"/>
-          <w:sz w:val="23"/>
-          <w:szCs w:val="23"/>
-        </w:rPr>
-        <w:t xml:space="preserve"> y Word</w:t>
+        <w:t>owerpoint y Word</w:t>
       </w:r>
     </w:p>
     <w:p>
@@ -2145,9 +2095,6 @@
           <w:docGrid w:linePitch="299"/>
         </w:sectPr>
       </w:pPr>
-      <w:r>
-        <w:br w:type="page"/>
-      </w:r>
     </w:p>
     <w:p/>
     <w:sectPr>

</xml_diff>

<commit_message>
Antes index.html- Ahora pdf- Añadí Carlota
</commit_message>
<xml_diff>
--- a/asest/pdf/Curriculum Magalí Nuñez.docx
+++ b/asest/pdf/Curriculum Magalí Nuñez.docx
@@ -116,8 +116,18 @@
           <w:sz w:val="18"/>
           <w:szCs w:val="18"/>
         </w:rPr>
-        <w:t xml:space="preserve"> Personal Trainer</w:t>
-      </w:r>
+        <w:t xml:space="preserve"> Personal </w:t>
+      </w:r>
+      <w:proofErr w:type="spellStart"/>
+      <w:r>
+        <w:rPr>
+          <w:rFonts w:ascii="Arial Rounded MT Bold" w:hAnsi="Arial Rounded MT Bold"/>
+          <w:sz w:val="18"/>
+          <w:szCs w:val="18"/>
+        </w:rPr>
+        <w:t>Trainer</w:t>
+      </w:r>
+      <w:proofErr w:type="spellEnd"/>
     </w:p>
     <w:p>
       <w:pPr>
@@ -686,7 +696,15 @@
         </w:rPr>
       </w:pPr>
       <w:r>
-        <w:t>Gimnasio "Habrock"</w:t>
+        <w:t>Gimnasio "</w:t>
+      </w:r>
+      <w:proofErr w:type="spellStart"/>
+      <w:r>
+        <w:t>Habrock</w:t>
+      </w:r>
+      <w:proofErr w:type="spellEnd"/>
+      <w:r>
+        <w:t>"</w:t>
       </w:r>
       <w:r>
         <w:rPr>
@@ -1158,8 +1176,16 @@
         <w:rPr>
           <w:sz w:val="18"/>
         </w:rPr>
-        <w:t xml:space="preserve"> que inicié profesorado de Ed.Física</w:t>
-      </w:r>
+        <w:t xml:space="preserve"> que inicié profesorado de </w:t>
+      </w:r>
+      <w:proofErr w:type="spellStart"/>
+      <w:r>
+        <w:rPr>
+          <w:sz w:val="18"/>
+        </w:rPr>
+        <w:t>Ed.Física</w:t>
+      </w:r>
+      <w:proofErr w:type="spellEnd"/>
     </w:p>
     <w:p>
       <w:pPr>
@@ -1233,7 +1259,15 @@
         <w:jc w:val="both"/>
       </w:pPr>
       <w:r>
-        <w:t>Teléfono "King Park-Mundo CocoGuana": +54 9 3541 61-7236</w:t>
+        <w:t xml:space="preserve">Teléfono "King Park-Mundo </w:t>
+      </w:r>
+      <w:proofErr w:type="spellStart"/>
+      <w:r>
+        <w:t>CocoGuana</w:t>
+      </w:r>
+      <w:proofErr w:type="spellEnd"/>
+      <w:r>
+        <w:t>": +54 9 3541 61-7236</w:t>
       </w:r>
     </w:p>
     <w:p>
@@ -1438,7 +1472,15 @@
         <w:t xml:space="preserve"> </w:t>
       </w:r>
       <w:r>
-        <w:t>"TOKlO - MODA URBANA"</w:t>
+        <w:t>"</w:t>
+      </w:r>
+      <w:proofErr w:type="spellStart"/>
+      <w:r>
+        <w:t>TOKlO</w:t>
+      </w:r>
+      <w:proofErr w:type="spellEnd"/>
+      <w:r>
+        <w:t xml:space="preserve"> - MODA URBANA"</w:t>
       </w:r>
     </w:p>
     <w:p>
@@ -1517,7 +1559,21 @@
         <w:t>é</w:t>
       </w:r>
       <w:r>
-        <w:t xml:space="preserve"> en el salón de fiestas: "LIV- Muktiespacio"</w:t>
+        <w:t xml:space="preserve"> en el salón de fiestas: "LIV- </w:t>
+      </w:r>
+      <w:proofErr w:type="spellStart"/>
+      <w:r>
+        <w:t>Mu</w:t>
+      </w:r>
+      <w:r>
+        <w:t>l</w:t>
+      </w:r>
+      <w:r>
+        <w:t>tiespacio</w:t>
+      </w:r>
+      <w:proofErr w:type="spellEnd"/>
+      <w:r>
+        <w:t>"</w:t>
       </w:r>
     </w:p>
     <w:p>
@@ -1566,26 +1622,129 @@
           <w:sz w:val="20"/>
           <w:szCs w:val="24"/>
         </w:rPr>
-        <w:t xml:space="preserve">MOZA EN PLAYA </w:t>
-      </w:r>
-      <w:r>
-        <w:rPr>
-          <w:b/>
-          <w:bCs/>
-          <w:sz w:val="20"/>
-          <w:szCs w:val="24"/>
-        </w:rPr>
-        <w:t>DEL</w:t>
-      </w:r>
-      <w:r>
-        <w:rPr>
-          <w:b/>
-          <w:bCs/>
-          <w:sz w:val="20"/>
-          <w:szCs w:val="24"/>
-        </w:rPr>
-        <w:t xml:space="preserve"> CARMEN </w:t>
-      </w:r>
+        <w:t>BARISTA y CAJERA EN PLAYA del CARMEN</w:t>
+      </w:r>
+    </w:p>
+    <w:p>
+      <w:pPr>
+        <w:pStyle w:val="experiencedescription"/>
+        <w:spacing w:before="0" w:beforeAutospacing="0" w:after="0" w:afterAutospacing="0"/>
+        <w:rPr>
+          <w:rFonts w:ascii="Arial" w:hAnsi="Arial" w:cs="Arial"/>
+          <w:color w:val="403A3A"/>
+          <w:sz w:val="17"/>
+          <w:szCs w:val="17"/>
+        </w:rPr>
+      </w:pPr>
+      <w:r>
+        <w:rPr>
+          <w:rFonts w:ascii="Arial" w:hAnsi="Arial" w:cs="Arial"/>
+          <w:color w:val="403A3A"/>
+          <w:sz w:val="17"/>
+          <w:szCs w:val="17"/>
+        </w:rPr>
+        <w:t>Actualmente t</w:t>
+      </w:r>
+      <w:r>
+        <w:rPr>
+          <w:rFonts w:ascii="Arial" w:hAnsi="Arial" w:cs="Arial"/>
+          <w:color w:val="403A3A"/>
+          <w:sz w:val="17"/>
+          <w:szCs w:val="17"/>
+        </w:rPr>
+        <w:t xml:space="preserve">rabajo </w:t>
+      </w:r>
+      <w:r>
+        <w:rPr>
+          <w:rFonts w:ascii="Arial" w:hAnsi="Arial" w:cs="Arial"/>
+          <w:color w:val="403A3A"/>
+          <w:sz w:val="17"/>
+          <w:szCs w:val="17"/>
+        </w:rPr>
+        <w:t>en cadena de Panaderías</w:t>
+      </w:r>
+      <w:r>
+        <w:rPr>
+          <w:rFonts w:ascii="Arial" w:hAnsi="Arial" w:cs="Arial"/>
+          <w:color w:val="403A3A"/>
+          <w:sz w:val="17"/>
+          <w:szCs w:val="17"/>
+        </w:rPr>
+        <w:t> </w:t>
+      </w:r>
+      <w:hyperlink r:id="rId10" w:tgtFrame="_blank" w:history="1">
+        <w:r>
+          <w:rPr>
+            <w:rStyle w:val="Hipervnculo"/>
+            <w:rFonts w:ascii="Arial" w:hAnsi="Arial" w:cs="Arial"/>
+            <w:b/>
+            <w:bCs/>
+            <w:sz w:val="17"/>
+            <w:szCs w:val="17"/>
+            <w:u w:val="none"/>
+          </w:rPr>
+          <w:t>"</w:t>
+        </w:r>
+        <w:r>
+          <w:rPr>
+            <w:rFonts w:ascii="Calibri" w:eastAsia="Calibri" w:hAnsi="Calibri" w:cs="Calibri"/>
+            <w:color w:val="000000"/>
+            <w:sz w:val="22"/>
+            <w:szCs w:val="22"/>
+          </w:rPr>
+          <w:t>CARLOTA- HOME BAKERY"</w:t>
+        </w:r>
+      </w:hyperlink>
+      <w:r>
+        <w:rPr>
+          <w:rFonts w:ascii="Arial" w:hAnsi="Arial" w:cs="Arial"/>
+          <w:color w:val="403A3A"/>
+          <w:sz w:val="17"/>
+          <w:szCs w:val="17"/>
+        </w:rPr>
+        <w:t>,</w:t>
+      </w:r>
+      <w:proofErr w:type="spellStart"/>
+      <w:r>
+        <w:rPr>
+          <w:rFonts w:ascii="Arial" w:hAnsi="Arial" w:cs="Arial"/>
+          <w:color w:val="403A3A"/>
+          <w:sz w:val="17"/>
+          <w:szCs w:val="17"/>
+        </w:rPr>
+        <w:t>Av</w:t>
+      </w:r>
+      <w:proofErr w:type="spellEnd"/>
+      <w:r>
+        <w:rPr>
+          <w:rFonts w:ascii="Arial" w:hAnsi="Arial" w:cs="Arial"/>
+          <w:color w:val="403A3A"/>
+          <w:sz w:val="17"/>
+          <w:szCs w:val="17"/>
+        </w:rPr>
+        <w:t>. Andrés Quintana Roo y Av. 55</w:t>
+      </w:r>
+    </w:p>
+    <w:p>
+      <w:pPr>
+        <w:spacing w:after="0" w:line="240" w:lineRule="auto"/>
+        <w:ind w:left="57" w:hanging="5"/>
+        <w:jc w:val="both"/>
+      </w:pPr>
+      <w:r>
+        <w:t>Teléfono "</w:t>
+      </w:r>
+      <w:r>
+        <w:t>Carlota</w:t>
+      </w:r>
+      <w:r>
+        <w:t xml:space="preserve">": </w:t>
+      </w:r>
+      <w:hyperlink r:id="rId11" w:history="1">
+        <w:r>
+          <w:t>+52 984 452 3445</w:t>
+        </w:r>
+      </w:hyperlink>
     </w:p>
     <w:p>
       <w:pPr>
@@ -1594,23 +1753,14 @@
         <w:jc w:val="both"/>
       </w:pPr>
       <w:r>
-        <w:t>Trabajo como moza en el Restaurante "NATURAL", entre la avenida 10 y calle 6.</w:t>
-      </w:r>
-    </w:p>
-    <w:p>
-      <w:pPr>
-        <w:spacing w:after="0" w:line="240" w:lineRule="auto"/>
-        <w:ind w:left="57"/>
-        <w:jc w:val="both"/>
-        <w:rPr>
+        <w:rPr>
+          <w:rStyle w:val="experiencecompany"/>
+          <w:rFonts w:ascii="Arial" w:hAnsi="Arial" w:cs="Arial"/>
+          <w:color w:val="0B0A0A"/>
           <w:sz w:val="16"/>
-        </w:rPr>
-      </w:pPr>
-      <w:r>
-        <w:rPr>
-          <w:sz w:val="16"/>
-        </w:rPr>
-        <w:t>Desde septiembre hasta la actualidad 2024</w:t>
+          <w:szCs w:val="16"/>
+        </w:rPr>
+        <w:t>Desde septiembre 2024 hasta la actualidad</w:t>
       </w:r>
     </w:p>
     <w:p>
@@ -1793,7 +1943,7 @@
           <w:sz w:val="24"/>
         </w:rPr>
       </w:pPr>
-      <w:hyperlink r:id="rId10" w:history="1">
+      <w:hyperlink r:id="rId12" w:history="1">
         <w:r>
           <w:rPr>
             <w:rStyle w:val="Hipervnculo"/>
@@ -1834,7 +1984,7 @@
           <w:sz w:val="24"/>
         </w:rPr>
       </w:pPr>
-      <w:hyperlink r:id="rId11" w:history="1">
+      <w:hyperlink r:id="rId13" w:history="1">
         <w:r>
           <w:rPr>
             <w:rStyle w:val="Hipervnculo"/>
@@ -2038,6 +2188,7 @@
         </w:rPr>
         <w:t xml:space="preserve">xel, </w:t>
       </w:r>
+      <w:proofErr w:type="spellStart"/>
       <w:r>
         <w:rPr>
           <w:color w:val="202020"/>
@@ -2052,7 +2203,16 @@
           <w:sz w:val="23"/>
           <w:szCs w:val="23"/>
         </w:rPr>
-        <w:t>owerpoint y Word</w:t>
+        <w:t>owerpoint</w:t>
+      </w:r>
+      <w:proofErr w:type="spellEnd"/>
+      <w:r>
+        <w:rPr>
+          <w:color w:val="202020"/>
+          <w:sz w:val="23"/>
+          <w:szCs w:val="23"/>
+        </w:rPr>
+        <w:t xml:space="preserve"> y Word</w:t>
       </w:r>
     </w:p>
     <w:p>
@@ -2082,7 +2242,6 @@
       <w:pPr>
         <w:keepLines/>
         <w:spacing w:after="0" w:line="240" w:lineRule="auto"/>
-        <w:ind w:left="57"/>
         <w:jc w:val="both"/>
         <w:sectPr>
           <w:type w:val="continuous"/>
@@ -2812,6 +2971,29 @@
       <w:sz w:val="20"/>
     </w:rPr>
   </w:style>
+  <w:style w:type="paragraph" w:styleId="Ttulo3">
+    <w:name w:val="heading 3"/>
+    <w:basedOn w:val="Normal"/>
+    <w:next w:val="Normal"/>
+    <w:link w:val="Ttulo3Car"/>
+    <w:uiPriority w:val="9"/>
+    <w:semiHidden/>
+    <w:unhideWhenUsed/>
+    <w:qFormat/>
+    <w:rsid w:val="00A27608"/>
+    <w:pPr>
+      <w:keepNext/>
+      <w:keepLines/>
+      <w:spacing w:before="40" w:after="0"/>
+      <w:outlineLvl w:val="2"/>
+    </w:pPr>
+    <w:rPr>
+      <w:rFonts w:asciiTheme="majorHAnsi" w:eastAsiaTheme="majorEastAsia" w:hAnsiTheme="majorHAnsi" w:cstheme="majorBidi"/>
+      <w:color w:val="1F3763" w:themeColor="accent1" w:themeShade="7F"/>
+      <w:sz w:val="24"/>
+      <w:szCs w:val="24"/>
+    </w:rPr>
+  </w:style>
   <w:style w:type="character" w:default="1" w:styleId="Fuentedeprrafopredeter">
     <w:name w:val="Default Paragraph Font"/>
     <w:uiPriority w:val="1"/>
@@ -2968,6 +3150,39 @@
       <w:rFonts w:ascii="Calibri" w:eastAsia="Calibri" w:hAnsi="Calibri" w:cs="Calibri"/>
       <w:color w:val="000000"/>
     </w:rPr>
+  </w:style>
+  <w:style w:type="character" w:customStyle="1" w:styleId="Ttulo3Car">
+    <w:name w:val="Título 3 Car"/>
+    <w:basedOn w:val="Fuentedeprrafopredeter"/>
+    <w:link w:val="Ttulo3"/>
+    <w:uiPriority w:val="9"/>
+    <w:semiHidden/>
+    <w:rsid w:val="00A27608"/>
+    <w:rPr>
+      <w:rFonts w:asciiTheme="majorHAnsi" w:eastAsiaTheme="majorEastAsia" w:hAnsiTheme="majorHAnsi" w:cstheme="majorBidi"/>
+      <w:color w:val="1F3763" w:themeColor="accent1" w:themeShade="7F"/>
+      <w:sz w:val="24"/>
+      <w:szCs w:val="24"/>
+    </w:rPr>
+  </w:style>
+  <w:style w:type="paragraph" w:customStyle="1" w:styleId="experiencedescription">
+    <w:name w:val="experience_description"/>
+    <w:basedOn w:val="Normal"/>
+    <w:rsid w:val="00A27608"/>
+    <w:pPr>
+      <w:spacing w:before="100" w:beforeAutospacing="1" w:after="100" w:afterAutospacing="1" w:line="240" w:lineRule="auto"/>
+    </w:pPr>
+    <w:rPr>
+      <w:rFonts w:ascii="Times New Roman" w:eastAsia="Times New Roman" w:hAnsi="Times New Roman" w:cs="Times New Roman"/>
+      <w:color w:val="auto"/>
+      <w:sz w:val="24"/>
+      <w:szCs w:val="24"/>
+    </w:rPr>
+  </w:style>
+  <w:style w:type="character" w:customStyle="1" w:styleId="experiencecompany">
+    <w:name w:val="experience_company"/>
+    <w:basedOn w:val="Fuentedeprrafopredeter"/>
+    <w:rsid w:val="00A27608"/>
   </w:style>
 </w:styles>
 </file>

</xml_diff>